<commit_message>
add final sept pt doc and presentations
</commit_message>
<xml_diff>
--- a/2023/SAFE/GOApcod_SeptPT23.docx
+++ b/2023/SAFE/GOApcod_SeptPT23.docx
@@ -38,39 +38,14 @@
           <w:sz w:val="24"/>
           <w:szCs w:val="24"/>
         </w:rPr>
-        <w:t xml:space="preserve">Pete </w:t>
-      </w:r>
-      <w:proofErr w:type="spellStart"/>
-      <w:r>
-        <w:rPr>
-          <w:sz w:val="24"/>
-          <w:szCs w:val="24"/>
-        </w:rPr>
-        <w:t>Hulson</w:t>
-      </w:r>
-      <w:proofErr w:type="spellEnd"/>
-      <w:r>
-        <w:rPr>
-          <w:sz w:val="24"/>
-          <w:szCs w:val="24"/>
-        </w:rPr>
-        <w:t xml:space="preserve">, Steve </w:t>
-      </w:r>
-      <w:proofErr w:type="spellStart"/>
-      <w:r>
-        <w:rPr>
-          <w:sz w:val="24"/>
-          <w:szCs w:val="24"/>
-        </w:rPr>
-        <w:t>Barbeaux</w:t>
-      </w:r>
-      <w:proofErr w:type="spellEnd"/>
-      <w:r>
-        <w:rPr>
-          <w:sz w:val="24"/>
-          <w:szCs w:val="24"/>
-        </w:rPr>
-        <w:t>, and Ingrid Spies</w:t>
+        <w:t>Pete Hulson</w:t>
+      </w:r>
+      <w:r>
+        <w:rPr>
+          <w:sz w:val="24"/>
+          <w:szCs w:val="24"/>
+        </w:rPr>
+        <w:t>, Steve Barbeaux, and Ingrid Spies</w:t>
       </w:r>
     </w:p>
     <w:p>
@@ -125,23 +100,7 @@
           <w:sz w:val="24"/>
           <w:szCs w:val="24"/>
         </w:rPr>
-        <w:t xml:space="preserve"> for the 2023 assessment of Gulf of Alaska (GOA) Pacific cod we explore and </w:t>
-      </w:r>
-      <w:proofErr w:type="gramStart"/>
-      <w:r>
-        <w:rPr>
-          <w:sz w:val="24"/>
-          <w:szCs w:val="24"/>
-        </w:rPr>
-        <w:t>recommend</w:t>
-      </w:r>
-      <w:proofErr w:type="gramEnd"/>
-      <w:r>
-        <w:rPr>
-          <w:sz w:val="24"/>
-          <w:szCs w:val="24"/>
-        </w:rPr>
-        <w:t xml:space="preserve"> two model</w:t>
+        <w:t xml:space="preserve"> for the 2023 assessment of Gulf of Alaska (GOA) Pacific cod we explore and recommend two model</w:t>
       </w:r>
       <w:r>
         <w:rPr>
@@ -232,7 +191,28 @@
           <w:sz w:val="24"/>
           <w:szCs w:val="24"/>
         </w:rPr>
-        <w:t>Change the environmental index used for the link to the AFSC longline survey catchability</w:t>
+        <w:t xml:space="preserve">Change the </w:t>
+      </w:r>
+      <w:r>
+        <w:rPr>
+          <w:sz w:val="24"/>
+          <w:szCs w:val="24"/>
+        </w:rPr>
+        <w:t xml:space="preserve">CFSR </w:t>
+      </w:r>
+      <w:r>
+        <w:rPr>
+          <w:sz w:val="24"/>
+          <w:szCs w:val="24"/>
+        </w:rPr>
+        <w:t>environmental index used for the link to the AFSC longline survey catchability</w:t>
+      </w:r>
+      <w:r>
+        <w:rPr>
+          <w:sz w:val="24"/>
+          <w:szCs w:val="24"/>
+        </w:rPr>
+        <w:t xml:space="preserve"> from 0-20 cm in June to 40-60 cm in March</w:t>
       </w:r>
       <w:r>
         <w:rPr>
@@ -448,7 +428,21 @@
                 <w:sz w:val="24"/>
                 <w:szCs w:val="24"/>
               </w:rPr>
-              <w:t xml:space="preserve">Federal and state fishery catch, by gear type </w:t>
+              <w:t>Federal and state fishery catch, by gear type</w:t>
+            </w:r>
+            <w:r>
+              <w:rPr>
+                <w:sz w:val="24"/>
+                <w:szCs w:val="24"/>
+              </w:rPr>
+              <w:t xml:space="preserve"> (trawl, longline, and pot)</w:t>
+            </w:r>
+            <w:r>
+              <w:rPr>
+                <w:sz w:val="24"/>
+                <w:szCs w:val="24"/>
+              </w:rPr>
+              <w:t xml:space="preserve"> </w:t>
             </w:r>
           </w:p>
         </w:tc>
@@ -594,7 +588,28 @@
                 <w:sz w:val="24"/>
                 <w:szCs w:val="24"/>
               </w:rPr>
-              <w:t>number, by cm bin</w:t>
+              <w:t>proportion</w:t>
+            </w:r>
+            <w:r>
+              <w:rPr>
+                <w:sz w:val="24"/>
+                <w:szCs w:val="24"/>
+              </w:rPr>
+              <w:t xml:space="preserve">, by </w:t>
+            </w:r>
+            <w:r>
+              <w:rPr>
+                <w:sz w:val="24"/>
+                <w:szCs w:val="24"/>
+              </w:rPr>
+              <w:t xml:space="preserve">1 </w:t>
+            </w:r>
+            <w:r>
+              <w:rPr>
+                <w:sz w:val="24"/>
+                <w:szCs w:val="24"/>
+              </w:rPr>
+              <w:t>cm bin</w:t>
             </w:r>
           </w:p>
         </w:tc>
@@ -888,7 +903,21 @@
                 <w:sz w:val="24"/>
                 <w:szCs w:val="24"/>
               </w:rPr>
-              <w:t>number, by cm bin</w:t>
+              <w:t xml:space="preserve">number, by </w:t>
+            </w:r>
+            <w:r>
+              <w:rPr>
+                <w:sz w:val="24"/>
+                <w:szCs w:val="24"/>
+              </w:rPr>
+              <w:t xml:space="preserve">1 </w:t>
+            </w:r>
+            <w:r>
+              <w:rPr>
+                <w:sz w:val="24"/>
+                <w:szCs w:val="24"/>
+              </w:rPr>
+              <w:t>cm bin</w:t>
             </w:r>
           </w:p>
         </w:tc>
@@ -986,7 +1015,7 @@
                 <w:sz w:val="24"/>
                 <w:szCs w:val="24"/>
               </w:rPr>
-              <w:t>mean value and number</w:t>
+              <w:t>proportion age at length</w:t>
             </w:r>
           </w:p>
         </w:tc>
@@ -1234,23 +1263,7 @@
           <w:sz w:val="24"/>
           <w:szCs w:val="24"/>
         </w:rPr>
-        <w:t xml:space="preserve">Additional analyses focused on evaluation of the environmental index used in the GOA cod assessment, which </w:t>
-      </w:r>
-      <w:proofErr w:type="gramStart"/>
-      <w:r>
-        <w:rPr>
-          <w:sz w:val="24"/>
-          <w:szCs w:val="24"/>
-        </w:rPr>
-        <w:t>is described</w:t>
-      </w:r>
-      <w:proofErr w:type="gramEnd"/>
-      <w:r>
-        <w:rPr>
-          <w:sz w:val="24"/>
-          <w:szCs w:val="24"/>
-        </w:rPr>
-        <w:t xml:space="preserve"> in more detail in the following section.</w:t>
+        <w:t>Additional analyses focused on evaluation of the environmental index used in the GOA cod assessment, which is described in more detail in the following section.</w:t>
       </w:r>
     </w:p>
     <w:p>
@@ -1286,25 +1299,7 @@
           <w:sz w:val="24"/>
           <w:szCs w:val="24"/>
         </w:rPr>
-        <w:t>The Climate Forecast System Reanalysis (CFSR) is the latest version of the National Centers for Environmental Prediction (NCEP) climate reanalysis. The oceanic component of CFSR includes the Geophysical Fluid Dynamics Laboratory Modular Ocean Model version 4 (MOM4) with iterative sea-ice (</w:t>
-      </w:r>
-      <w:proofErr w:type="spellStart"/>
-      <w:r>
-        <w:rPr>
-          <w:rFonts w:ascii="Times" w:hAnsi="Times"/>
-          <w:sz w:val="24"/>
-          <w:szCs w:val="24"/>
-        </w:rPr>
-        <w:t>Saha</w:t>
-      </w:r>
-      <w:proofErr w:type="spellEnd"/>
-      <w:r>
-        <w:rPr>
-          <w:rFonts w:ascii="Times" w:hAnsi="Times"/>
-          <w:sz w:val="24"/>
-          <w:szCs w:val="24"/>
-        </w:rPr>
-        <w:t xml:space="preserve"> </w:t>
+        <w:t xml:space="preserve">The Climate Forecast System Reanalysis (CFSR) is the latest version of the National Centers for Environmental Prediction (NCEP) climate reanalysis. The oceanic component of CFSR includes the Geophysical Fluid Dynamics Laboratory Modular Ocean Model version 4 (MOM4) with iterative sea-ice (Saha </w:t>
       </w:r>
       <w:r>
         <w:rPr>
@@ -1321,25 +1316,7 @@
           <w:sz w:val="24"/>
           <w:szCs w:val="24"/>
         </w:rPr>
-        <w:t xml:space="preserve"> 2010). It uses 40 levels </w:t>
-      </w:r>
-      <w:proofErr w:type="gramStart"/>
-      <w:r>
-        <w:rPr>
-          <w:rFonts w:ascii="Times" w:hAnsi="Times"/>
-          <w:sz w:val="24"/>
-          <w:szCs w:val="24"/>
-        </w:rPr>
-        <w:t>in the vertical with a 10-meter resolution from surface down to about 262 meters</w:t>
-      </w:r>
-      <w:proofErr w:type="gramEnd"/>
-      <w:r>
-        <w:rPr>
-          <w:rFonts w:ascii="Times" w:hAnsi="Times"/>
-          <w:sz w:val="24"/>
-          <w:szCs w:val="24"/>
-        </w:rPr>
-        <w:t>. The zonal resolution is 0.5</w:t>
+        <w:t xml:space="preserve"> 2010). It uses 40 levels in the vertical with a 10-meter resolution from surface down to about 262 meters. The zonal resolution is 0.5</w:t>
       </w:r>
       <w:r>
         <w:rPr>
@@ -1378,9 +1355,8 @@
           <w:sz w:val="24"/>
           <w:szCs w:val="24"/>
         </w:rPr>
-        <w:t xml:space="preserve">To make the index, the CFSR reanalysis grid points were co-located with the </w:t>
-      </w:r>
-      <w:proofErr w:type="gramStart"/>
+        <w:t xml:space="preserve">To make the index, the CFSR reanalysis grid points were co-located with the AFSC bottom trawl survey stations. The co-located CFSR oceanic temperature profiles were then linearly interpolated to obtain the temperatures at the depths centers of gravity for </w:t>
+      </w:r>
       <w:r>
         <w:rPr>
           <w:rFonts w:ascii="Times" w:hAnsi="Times" w:cs="Lucida Grande"/>
@@ -1388,9 +1364,8 @@
           <w:sz w:val="24"/>
           <w:szCs w:val="24"/>
         </w:rPr>
-        <w:t>AFSC bottom trawl survey stations</w:t>
-      </w:r>
-      <w:proofErr w:type="gramEnd"/>
+        <w:t>various size ranges of</w:t>
+      </w:r>
       <w:r>
         <w:rPr>
           <w:rFonts w:ascii="Times" w:hAnsi="Times" w:cs="Lucida Grande"/>
@@ -1398,65 +1373,7 @@
           <w:sz w:val="24"/>
           <w:szCs w:val="24"/>
         </w:rPr>
-        <w:t xml:space="preserve">. The co-located CFSR oceanic temperature profiles </w:t>
-      </w:r>
-      <w:proofErr w:type="gramStart"/>
-      <w:r>
-        <w:rPr>
-          <w:rFonts w:ascii="Times" w:hAnsi="Times" w:cs="Lucida Grande"/>
-          <w:color w:val="000000"/>
-          <w:sz w:val="24"/>
-          <w:szCs w:val="24"/>
-        </w:rPr>
-        <w:t>were then linearly interpolated</w:t>
-      </w:r>
-      <w:proofErr w:type="gramEnd"/>
-      <w:r>
-        <w:rPr>
-          <w:rFonts w:ascii="Times" w:hAnsi="Times" w:cs="Lucida Grande"/>
-          <w:color w:val="000000"/>
-          <w:sz w:val="24"/>
-          <w:szCs w:val="24"/>
-        </w:rPr>
-        <w:t xml:space="preserve"> to obtain the temperatures at the depths centers of gravity for </w:t>
-      </w:r>
-      <w:r>
-        <w:rPr>
-          <w:rFonts w:ascii="Times" w:hAnsi="Times" w:cs="Lucida Grande"/>
-          <w:color w:val="000000"/>
-          <w:sz w:val="24"/>
-          <w:szCs w:val="24"/>
-        </w:rPr>
-        <w:t>various size ranges of</w:t>
-      </w:r>
-      <w:r>
-        <w:rPr>
-          <w:rFonts w:ascii="Times" w:hAnsi="Times" w:cs="Lucida Grande"/>
-          <w:color w:val="000000"/>
-          <w:sz w:val="24"/>
-          <w:szCs w:val="24"/>
-        </w:rPr>
-        <w:t xml:space="preserve"> Pacific cod as determined from the AFSC bottom trawl survey. All co-located grid points </w:t>
-      </w:r>
-      <w:proofErr w:type="gramStart"/>
-      <w:r>
-        <w:rPr>
-          <w:rFonts w:ascii="Times" w:hAnsi="Times" w:cs="Lucida Grande"/>
-          <w:color w:val="000000"/>
-          <w:sz w:val="24"/>
-          <w:szCs w:val="24"/>
-        </w:rPr>
-        <w:t>were then averaged</w:t>
-      </w:r>
-      <w:proofErr w:type="gramEnd"/>
-      <w:r>
-        <w:rPr>
-          <w:rFonts w:ascii="Times" w:hAnsi="Times" w:cs="Lucida Grande"/>
-          <w:color w:val="000000"/>
-          <w:sz w:val="24"/>
-          <w:szCs w:val="24"/>
-        </w:rPr>
-        <w:t xml:space="preserve"> to get the time series of CFSR temperatu</w:t>
+        <w:t xml:space="preserve"> Pacific cod as determined from the AFSC bottom trawl survey. All co-located grid points were then averaged to get the time series of CFSR temperatu</w:t>
       </w:r>
       <w:r>
         <w:rPr>
@@ -1521,62 +1438,49 @@
           <w:sz w:val="24"/>
           <w:szCs w:val="24"/>
         </w:rPr>
-        <w:t xml:space="preserve"> and </w:t>
-      </w:r>
-      <w:proofErr w:type="gramStart"/>
-      <w:r>
-        <w:rPr>
-          <w:sz w:val="24"/>
-          <w:szCs w:val="24"/>
-        </w:rPr>
-        <w:t>is optimized</w:t>
-      </w:r>
-      <w:proofErr w:type="gramEnd"/>
-      <w:r>
-        <w:rPr>
-          <w:sz w:val="24"/>
-          <w:szCs w:val="24"/>
-        </w:rPr>
-        <w:t xml:space="preserve"> with the </w:t>
-      </w:r>
-      <w:r>
-        <w:rPr>
-          <w:sz w:val="24"/>
-          <w:szCs w:val="24"/>
-        </w:rPr>
-        <w:t>SS software (</w:t>
-      </w:r>
-      <w:proofErr w:type="spellStart"/>
-      <w:r>
-        <w:rPr>
-          <w:sz w:val="24"/>
-          <w:szCs w:val="24"/>
-        </w:rPr>
-        <w:t>Methot</w:t>
-      </w:r>
-      <w:proofErr w:type="spellEnd"/>
-      <w:r>
-        <w:rPr>
-          <w:sz w:val="24"/>
-          <w:szCs w:val="24"/>
-        </w:rPr>
-        <w:t xml:space="preserve"> and </w:t>
-      </w:r>
-      <w:proofErr w:type="spellStart"/>
-      <w:r>
-        <w:rPr>
-          <w:sz w:val="24"/>
-          <w:szCs w:val="24"/>
-        </w:rPr>
-        <w:t>Wetzell</w:t>
-      </w:r>
-      <w:proofErr w:type="spellEnd"/>
-      <w:r>
-        <w:rPr>
-          <w:sz w:val="24"/>
-          <w:szCs w:val="24"/>
-        </w:rPr>
-        <w:t xml:space="preserve"> 2013)</w:t>
+        <w:t xml:space="preserve"> and is optimized with the </w:t>
+      </w:r>
+      <w:r>
+        <w:rPr>
+          <w:sz w:val="24"/>
+          <w:szCs w:val="24"/>
+        </w:rPr>
+        <w:t>S</w:t>
+      </w:r>
+      <w:r>
+        <w:rPr>
+          <w:sz w:val="24"/>
+          <w:szCs w:val="24"/>
+        </w:rPr>
+        <w:t xml:space="preserve">tock </w:t>
+      </w:r>
+      <w:r>
+        <w:rPr>
+          <w:sz w:val="24"/>
+          <w:szCs w:val="24"/>
+        </w:rPr>
+        <w:t>S</w:t>
+      </w:r>
+      <w:r>
+        <w:rPr>
+          <w:sz w:val="24"/>
+          <w:szCs w:val="24"/>
+        </w:rPr>
+        <w:t>ynthesis</w:t>
+      </w:r>
+      <w:r>
+        <w:rPr>
+          <w:sz w:val="24"/>
+          <w:szCs w:val="24"/>
+        </w:rPr>
+        <w:t xml:space="preserve"> software (</w:t>
+      </w:r>
+      <w:r>
+        <w:rPr>
+          <w:sz w:val="24"/>
+          <w:szCs w:val="24"/>
+        </w:rPr>
+        <w:t>Methot and Wetzell 2013)</w:t>
       </w:r>
       <w:r>
         <w:rPr>
@@ -1590,39 +1494,28 @@
           <w:sz w:val="24"/>
           <w:szCs w:val="24"/>
         </w:rPr>
-        <w:t xml:space="preserve"> An important aspect to consider in the presented analysis is that this model uses the CFSR index within an environmental link to the </w:t>
-      </w:r>
-      <w:proofErr w:type="gramStart"/>
-      <w:r>
-        <w:rPr>
-          <w:sz w:val="24"/>
-          <w:szCs w:val="24"/>
-        </w:rPr>
-        <w:t>AFSC longline survey catchability parameter</w:t>
-      </w:r>
-      <w:proofErr w:type="gramEnd"/>
-      <w:r>
-        <w:rPr>
-          <w:sz w:val="24"/>
-          <w:szCs w:val="24"/>
-        </w:rPr>
-        <w:t xml:space="preserve"> (first accepted in </w:t>
-      </w:r>
-      <w:proofErr w:type="spellStart"/>
-      <w:r>
-        <w:rPr>
-          <w:sz w:val="24"/>
-          <w:szCs w:val="24"/>
-        </w:rPr>
-        <w:t>Barbeaux</w:t>
-      </w:r>
-      <w:proofErr w:type="spellEnd"/>
-      <w:r>
-        <w:rPr>
-          <w:sz w:val="24"/>
-          <w:szCs w:val="24"/>
-        </w:rPr>
-        <w:t xml:space="preserve"> et al. 2017</w:t>
+        <w:t xml:space="preserve"> An important aspect </w:t>
+      </w:r>
+      <w:r>
+        <w:rPr>
+          <w:sz w:val="24"/>
+          <w:szCs w:val="24"/>
+        </w:rPr>
+        <w:t>of this</w:t>
+      </w:r>
+      <w:r>
+        <w:rPr>
+          <w:sz w:val="24"/>
+          <w:szCs w:val="24"/>
+        </w:rPr>
+        <w:t xml:space="preserve"> analysis is that this model uses the CFSR index within an environmental link to the AFSC longline survey catchability parameter (first accepted in </w:t>
+      </w:r>
+      <w:r>
+        <w:rPr>
+          <w:sz w:val="24"/>
+          <w:szCs w:val="24"/>
+        </w:rPr>
+        <w:t>Barbeaux et al. 2017</w:t>
       </w:r>
       <w:r>
         <w:rPr>
@@ -1661,23 +1554,7 @@
           <w:sz w:val="24"/>
           <w:szCs w:val="24"/>
         </w:rPr>
-        <w:t xml:space="preserve">Three model variants </w:t>
-      </w:r>
-      <w:proofErr w:type="gramStart"/>
-      <w:r>
-        <w:rPr>
-          <w:sz w:val="24"/>
-          <w:szCs w:val="24"/>
-        </w:rPr>
-        <w:t>are presented</w:t>
-      </w:r>
-      <w:proofErr w:type="gramEnd"/>
-      <w:r>
-        <w:rPr>
-          <w:sz w:val="24"/>
-          <w:szCs w:val="24"/>
-        </w:rPr>
-        <w:t xml:space="preserve"> in this analysis:</w:t>
+        <w:t>Three model variants are presented in this analysis:</w:t>
       </w:r>
     </w:p>
     <w:p>
@@ -1712,37 +1589,7 @@
           <w:sz w:val="24"/>
           <w:szCs w:val="24"/>
         </w:rPr>
-        <w:t xml:space="preserve"> in the </w:t>
-      </w:r>
-      <w:r>
-        <w:rPr>
-          <w:sz w:val="24"/>
-          <w:szCs w:val="24"/>
-        </w:rPr>
-        <w:t>SS</w:t>
-      </w:r>
-      <w:r>
-        <w:rPr>
-          <w:sz w:val="24"/>
-          <w:szCs w:val="24"/>
-        </w:rPr>
-        <w:t xml:space="preserve"> data file are changed from </w:t>
-      </w:r>
-      <w:proofErr w:type="gramStart"/>
-      <w:r>
-        <w:rPr>
-          <w:sz w:val="24"/>
-          <w:szCs w:val="24"/>
-        </w:rPr>
-        <w:t>1</w:t>
-      </w:r>
-      <w:proofErr w:type="gramEnd"/>
-      <w:r>
-        <w:rPr>
-          <w:sz w:val="24"/>
-          <w:szCs w:val="24"/>
-        </w:rPr>
-        <w:t xml:space="preserve"> to 0.001.</w:t>
+        <w:t xml:space="preserve"> in the data file changed from 1 to 0.001.</w:t>
       </w:r>
     </w:p>
     <w:p>
@@ -1763,7 +1610,14 @@
           <w:sz w:val="24"/>
           <w:szCs w:val="24"/>
         </w:rPr>
-        <w:t>2019.1c: same as 2019.1b but the environmental link for the AFSC longline survey catchability parameter is removed</w:t>
+        <w:t>2019.1c: same as 2019.1b but the environmental link for the AFSC longline survey catchability parameter removed</w:t>
+      </w:r>
+      <w:r>
+        <w:rPr>
+          <w:sz w:val="24"/>
+          <w:szCs w:val="24"/>
+        </w:rPr>
+        <w:t>.</w:t>
       </w:r>
     </w:p>
     <w:p>
@@ -1784,14 +1638,35 @@
           <w:sz w:val="24"/>
           <w:szCs w:val="24"/>
         </w:rPr>
-        <w:t>2019.1d: same as 2019.1b but a new CFSR</w:t>
-      </w:r>
-      <w:r>
-        <w:rPr>
-          <w:sz w:val="24"/>
-          <w:szCs w:val="24"/>
-        </w:rPr>
-        <w:t xml:space="preserve"> index is used in the environmental link for the AFSC longline survey catchability parameter</w:t>
+        <w:t xml:space="preserve">2019.1d: same as 2019.1b </w:t>
+      </w:r>
+      <w:r>
+        <w:rPr>
+          <w:sz w:val="24"/>
+          <w:szCs w:val="24"/>
+        </w:rPr>
+        <w:t>with the</w:t>
+      </w:r>
+      <w:r>
+        <w:rPr>
+          <w:sz w:val="24"/>
+          <w:szCs w:val="24"/>
+        </w:rPr>
+        <w:t xml:space="preserve"> new CFSR</w:t>
+      </w:r>
+      <w:r>
+        <w:rPr>
+          <w:sz w:val="24"/>
+          <w:szCs w:val="24"/>
+        </w:rPr>
+        <w:t xml:space="preserve"> index used in the environmental link for the AFSC longline survey catchability parameter</w:t>
+      </w:r>
+      <w:r>
+        <w:rPr>
+          <w:sz w:val="24"/>
+          <w:szCs w:val="24"/>
+        </w:rPr>
+        <w:t>.</w:t>
       </w:r>
     </w:p>
     <w:p>
@@ -1807,23 +1682,7 @@
           <w:sz w:val="24"/>
           <w:szCs w:val="24"/>
         </w:rPr>
-        <w:t xml:space="preserve">When CAAL data is employed within a stock assessment model optimized with </w:t>
-      </w:r>
-      <w:proofErr w:type="gramStart"/>
-      <w:r>
-        <w:rPr>
-          <w:sz w:val="24"/>
-          <w:szCs w:val="24"/>
-        </w:rPr>
-        <w:t>SS</w:t>
-      </w:r>
-      <w:proofErr w:type="gramEnd"/>
-      <w:r>
-        <w:rPr>
-          <w:sz w:val="24"/>
-          <w:szCs w:val="24"/>
-        </w:rPr>
-        <w:t xml:space="preserve"> an </w:t>
+        <w:t xml:space="preserve">When CAAL data is employed within a stock assessment model  </w:t>
       </w:r>
       <w:r>
         <w:rPr>
@@ -1844,6 +1703,13 @@
           <w:sz w:val="24"/>
           <w:szCs w:val="24"/>
         </w:rPr>
+        <w:t>s</w:t>
+      </w:r>
+      <w:r>
+        <w:rPr>
+          <w:sz w:val="24"/>
+          <w:szCs w:val="24"/>
+        </w:rPr>
         <w:t>’</w:t>
       </w:r>
       <w:r>
@@ -1851,64 +1717,84 @@
           <w:sz w:val="24"/>
           <w:szCs w:val="24"/>
         </w:rPr>
-        <w:t xml:space="preserve"> is used to determine the weighing of each set of age-at-length proportions (i.e., proportion of ages for each length bin by fleet and year). Within </w:t>
-      </w:r>
-      <w:proofErr w:type="gramStart"/>
-      <w:r>
-        <w:rPr>
-          <w:sz w:val="24"/>
-          <w:szCs w:val="24"/>
-        </w:rPr>
-        <w:t>SS</w:t>
-      </w:r>
-      <w:proofErr w:type="gramEnd"/>
-      <w:r>
-        <w:rPr>
-          <w:sz w:val="24"/>
-          <w:szCs w:val="24"/>
-        </w:rPr>
-        <w:t xml:space="preserve"> a feature that is available is the ‘minimum sample size’, which can filter which age-at-length proportions are fit within the model based on the magnitude of the input sample size. </w:t>
-      </w:r>
-      <w:proofErr w:type="gramStart"/>
-      <w:r>
-        <w:rPr>
-          <w:sz w:val="24"/>
-          <w:szCs w:val="24"/>
-        </w:rPr>
-        <w:t>For example, if the minimum sample size in the SS data file is set at 1, then all age-at-length proportions within the CAAL data that have input sample size’s less than 1 are removed from the model’s CAAL likelihood, where all age-at-length proportions within the CAAL data that have an input sample size greater than 1 are fit by the model.</w:t>
-      </w:r>
-      <w:proofErr w:type="gramEnd"/>
-      <w:r>
-        <w:rPr>
-          <w:sz w:val="24"/>
-          <w:szCs w:val="24"/>
-        </w:rPr>
-        <w:t xml:space="preserve"> To include all the age-at-length proportions in the CAAL data fitting it </w:t>
-      </w:r>
-      <w:proofErr w:type="gramStart"/>
-      <w:r>
-        <w:rPr>
-          <w:sz w:val="24"/>
-          <w:szCs w:val="24"/>
-        </w:rPr>
-        <w:t>is suggested</w:t>
-      </w:r>
-      <w:proofErr w:type="gramEnd"/>
-      <w:r>
-        <w:rPr>
-          <w:sz w:val="24"/>
-          <w:szCs w:val="24"/>
-        </w:rPr>
-        <w:t xml:space="preserve"> in the SS ma</w:t>
-      </w:r>
-      <w:bookmarkStart w:id="0" w:name="_GoBack"/>
-      <w:bookmarkEnd w:id="0"/>
-      <w:r>
-        <w:rPr>
-          <w:sz w:val="24"/>
-          <w:szCs w:val="24"/>
-        </w:rPr>
-        <w:t>nual to set the minimum sample size to 0.001</w:t>
+        <w:t xml:space="preserve"> </w:t>
+      </w:r>
+      <w:r>
+        <w:rPr>
+          <w:sz w:val="24"/>
+          <w:szCs w:val="24"/>
+        </w:rPr>
+        <w:t>are</w:t>
+      </w:r>
+      <w:r>
+        <w:rPr>
+          <w:sz w:val="24"/>
+          <w:szCs w:val="24"/>
+        </w:rPr>
+        <w:t xml:space="preserve"> used to determine the weighing of each set of age-at-length proportions (i.e., proportion of ages for each length bin by fleet and year). </w:t>
+      </w:r>
+      <w:r>
+        <w:rPr>
+          <w:sz w:val="24"/>
+          <w:szCs w:val="24"/>
+        </w:rPr>
+        <w:t xml:space="preserve">A </w:t>
+      </w:r>
+      <w:r>
+        <w:rPr>
+          <w:sz w:val="24"/>
+          <w:szCs w:val="24"/>
+        </w:rPr>
+        <w:t xml:space="preserve">model </w:t>
+      </w:r>
+      <w:r>
+        <w:rPr>
+          <w:sz w:val="24"/>
+          <w:szCs w:val="24"/>
+        </w:rPr>
+        <w:t xml:space="preserve">feature </w:t>
+      </w:r>
+      <w:r>
+        <w:rPr>
+          <w:sz w:val="24"/>
+          <w:szCs w:val="24"/>
+        </w:rPr>
+        <w:t>called</w:t>
+      </w:r>
+      <w:r>
+        <w:rPr>
+          <w:sz w:val="24"/>
+          <w:szCs w:val="24"/>
+        </w:rPr>
+        <w:t xml:space="preserve"> the ‘minimum sample size’ can filter which age-at-length proportions are fit within the model based on the magnitude of the input sample size. For example, if the minimum sample size is 1, then all age-at-length proportions within the CAAL data that have input sample size’s less than 1 are removed from the model’s CAAL likelihood, where all age-at-length proportions within the CAAL data that have an input sample size greater than 1 are fit by the model. To include all age-at-length proportions in the CAAL data fitting it is suggested </w:t>
+      </w:r>
+      <w:r>
+        <w:rPr>
+          <w:sz w:val="24"/>
+          <w:szCs w:val="24"/>
+        </w:rPr>
+        <w:t>that</w:t>
+      </w:r>
+      <w:r>
+        <w:rPr>
+          <w:sz w:val="24"/>
+          <w:szCs w:val="24"/>
+        </w:rPr>
+        <w:t xml:space="preserve"> the minimum sample size </w:t>
+      </w:r>
+      <w:r>
+        <w:rPr>
+          <w:sz w:val="24"/>
+          <w:szCs w:val="24"/>
+        </w:rPr>
+        <w:t xml:space="preserve">be set </w:t>
+      </w:r>
+      <w:r>
+        <w:rPr>
+          <w:sz w:val="24"/>
+          <w:szCs w:val="24"/>
+        </w:rPr>
+        <w:t>to 0.001</w:t>
       </w:r>
       <w:r>
         <w:rPr>
@@ -1929,68 +1815,63 @@
           <w:sz w:val="24"/>
           <w:szCs w:val="24"/>
         </w:rPr>
-        <w:t xml:space="preserve">In the spring of </w:t>
-      </w:r>
-      <w:proofErr w:type="gramStart"/>
-      <w:r>
-        <w:rPr>
-          <w:sz w:val="24"/>
-          <w:szCs w:val="24"/>
-        </w:rPr>
-        <w:t>2023</w:t>
-      </w:r>
-      <w:proofErr w:type="gramEnd"/>
-      <w:r>
-        <w:rPr>
-          <w:sz w:val="24"/>
-          <w:szCs w:val="24"/>
-        </w:rPr>
-        <w:t xml:space="preserve"> i</w:t>
-      </w:r>
-      <w:r>
-        <w:rPr>
-          <w:sz w:val="24"/>
-          <w:szCs w:val="24"/>
-        </w:rPr>
-        <w:t>t was discovered that the minimum sample size in the GOA cod assessment model had inadvertently been set at 1</w:t>
-      </w:r>
-      <w:r>
-        <w:rPr>
-          <w:sz w:val="24"/>
-          <w:szCs w:val="24"/>
-        </w:rPr>
-        <w:t xml:space="preserve"> in previous assessments (</w:t>
-      </w:r>
-      <w:commentRangeStart w:id="1"/>
-      <w:r>
-        <w:rPr>
-          <w:sz w:val="24"/>
-          <w:szCs w:val="24"/>
-        </w:rPr>
-        <w:t>we are currently unable to determine when that occurred</w:t>
-      </w:r>
-      <w:commentRangeEnd w:id="1"/>
-      <w:r>
-        <w:rPr>
-          <w:rStyle w:val="CommentReference"/>
-          <w:sz w:val="24"/>
-          <w:szCs w:val="24"/>
-        </w:rPr>
-        <w:commentReference w:id="1"/>
-      </w:r>
-      <w:r>
-        <w:rPr>
-          <w:sz w:val="24"/>
-          <w:szCs w:val="24"/>
-        </w:rPr>
-        <w:t>). This resulted in removing 1,812 of 2,825 age-at-length proportions within the CAAL data</w:t>
-      </w:r>
-      <w:r>
-        <w:rPr>
-          <w:sz w:val="24"/>
-          <w:szCs w:val="24"/>
-        </w:rPr>
-        <w:t xml:space="preserve"> across </w:t>
+        <w:t>During</w:t>
+      </w:r>
+      <w:r>
+        <w:rPr>
+          <w:sz w:val="24"/>
+          <w:szCs w:val="24"/>
+        </w:rPr>
+        <w:t xml:space="preserve"> spring of 2023 i</w:t>
+      </w:r>
+      <w:r>
+        <w:rPr>
+          <w:sz w:val="24"/>
+          <w:szCs w:val="24"/>
+        </w:rPr>
+        <w:t xml:space="preserve">t was discovered that the minimum sample size in the GOA </w:t>
+      </w:r>
+      <w:r>
+        <w:rPr>
+          <w:sz w:val="24"/>
+          <w:szCs w:val="24"/>
+        </w:rPr>
+        <w:t xml:space="preserve">Pacific </w:t>
+      </w:r>
+      <w:r>
+        <w:rPr>
+          <w:sz w:val="24"/>
+          <w:szCs w:val="24"/>
+        </w:rPr>
+        <w:t>cod assessment model</w:t>
+      </w:r>
+      <w:r>
+        <w:rPr>
+          <w:sz w:val="24"/>
+          <w:szCs w:val="24"/>
+        </w:rPr>
+        <w:t xml:space="preserve"> had inadvertently been set at 1</w:t>
+      </w:r>
+      <w:r>
+        <w:rPr>
+          <w:sz w:val="24"/>
+          <w:szCs w:val="24"/>
+        </w:rPr>
+        <w:t>. This resulted in removing 1,812 of 2,825 age-at-length proportions within the CAAL data</w:t>
+      </w:r>
+      <w:r>
+        <w:rPr>
+          <w:sz w:val="24"/>
+          <w:szCs w:val="24"/>
+        </w:rPr>
+        <w:t xml:space="preserve"> across the 3 fishery fleets and</w:t>
+      </w:r>
+      <w:r>
+        <w:rPr>
+          <w:sz w:val="24"/>
+          <w:szCs w:val="24"/>
+        </w:rPr>
+        <w:t xml:space="preserve"> the bottom trawl survey, or, 64% of the data available for CAAL fitting was not included in the likelihood of the model. In this analysis, </w:t>
       </w:r>
       <w:r>
         <w:rPr>
@@ -1998,30 +1879,7 @@
           <w:szCs w:val="24"/>
         </w:rPr>
         <w:lastRenderedPageBreak/>
-        <w:t xml:space="preserve">the </w:t>
-      </w:r>
-      <w:proofErr w:type="gramStart"/>
-      <w:r>
-        <w:rPr>
-          <w:sz w:val="24"/>
-          <w:szCs w:val="24"/>
-        </w:rPr>
-        <w:t>3</w:t>
-      </w:r>
-      <w:proofErr w:type="gramEnd"/>
-      <w:r>
-        <w:rPr>
-          <w:sz w:val="24"/>
-          <w:szCs w:val="24"/>
-        </w:rPr>
-        <w:t xml:space="preserve"> fishery fleets and</w:t>
-      </w:r>
-      <w:r>
-        <w:rPr>
-          <w:sz w:val="24"/>
-          <w:szCs w:val="24"/>
-        </w:rPr>
-        <w:t xml:space="preserve"> the bottom trawl survey, or, 64% of the data available for CAAL fitting was not included in the likelihood of the model. In this analysis, model 2019.1b sets the minimum sample size at 0.001 within the SS data file, thereby including all of the available CAAL data in the model fitting process.</w:t>
+        <w:t>model 2019.1b sets the minimum sample size at 0.001, thereby including all of the available CAAL data in the model fitting process.</w:t>
       </w:r>
     </w:p>
     <w:p>
@@ -2037,39 +1895,42 @@
           <w:sz w:val="24"/>
           <w:szCs w:val="24"/>
         </w:rPr>
-        <w:t xml:space="preserve">At the November 2022 meeting of the GOA </w:t>
-      </w:r>
-      <w:proofErr w:type="spellStart"/>
-      <w:r>
-        <w:rPr>
-          <w:sz w:val="24"/>
-          <w:szCs w:val="24"/>
-        </w:rPr>
-        <w:t>groundfish</w:t>
-      </w:r>
-      <w:proofErr w:type="spellEnd"/>
-      <w:r>
-        <w:rPr>
-          <w:sz w:val="24"/>
-          <w:szCs w:val="24"/>
-        </w:rPr>
-        <w:t xml:space="preserve"> Plan Team a request </w:t>
-      </w:r>
-      <w:proofErr w:type="gramStart"/>
-      <w:r>
-        <w:rPr>
-          <w:sz w:val="24"/>
-          <w:szCs w:val="24"/>
-        </w:rPr>
-        <w:t>was made</w:t>
-      </w:r>
-      <w:proofErr w:type="gramEnd"/>
-      <w:r>
-        <w:rPr>
-          <w:sz w:val="24"/>
-          <w:szCs w:val="24"/>
-        </w:rPr>
-        <w:t xml:space="preserve"> to evaluate the assessment model without the environmental link to the AFSC longline survey catchability to determine whether this relationship was still appropriate. To address this request we include model 2019.1c, which is a model variant that removes the environmental link for the AFSC longline survey, to compare with the model that includes the environmental link.</w:t>
+        <w:t>During the</w:t>
+      </w:r>
+      <w:r>
+        <w:rPr>
+          <w:sz w:val="24"/>
+          <w:szCs w:val="24"/>
+        </w:rPr>
+        <w:t xml:space="preserve"> November 2022 </w:t>
+      </w:r>
+      <w:r>
+        <w:rPr>
+          <w:sz w:val="24"/>
+          <w:szCs w:val="24"/>
+        </w:rPr>
+        <w:t xml:space="preserve">GOA groundfish Plan Team </w:t>
+      </w:r>
+      <w:r>
+        <w:rPr>
+          <w:sz w:val="24"/>
+          <w:szCs w:val="24"/>
+        </w:rPr>
+        <w:t>meeting a request was made to evaluate the assessment model without the environmental link to the AFSC longline survey catchability to determine whether this relationship was still appropriate. To address this request</w:t>
+      </w:r>
+      <w:r>
+        <w:rPr>
+          <w:sz w:val="24"/>
+          <w:szCs w:val="24"/>
+        </w:rPr>
+        <w:t>,</w:t>
+      </w:r>
+      <w:r>
+        <w:rPr>
+          <w:sz w:val="24"/>
+          <w:szCs w:val="24"/>
+        </w:rPr>
+        <w:t xml:space="preserve"> we include model 2019.1c, which removes the environmental link for the AFSC longline survey, to compare with the model that includes the environmental link.</w:t>
       </w:r>
     </w:p>
     <w:p>
@@ -2085,39 +1946,7 @@
           <w:sz w:val="24"/>
           <w:szCs w:val="24"/>
         </w:rPr>
-        <w:t xml:space="preserve">In the process of developing model 2019.1c, the CFSR index </w:t>
-      </w:r>
-      <w:proofErr w:type="gramStart"/>
-      <w:r>
-        <w:rPr>
-          <w:sz w:val="24"/>
-          <w:szCs w:val="24"/>
-        </w:rPr>
-        <w:t>was reevaluated</w:t>
-      </w:r>
-      <w:proofErr w:type="gramEnd"/>
-      <w:r>
-        <w:rPr>
-          <w:sz w:val="24"/>
-          <w:szCs w:val="24"/>
-        </w:rPr>
-        <w:t xml:space="preserve"> to determine whether there was a more appropriate month and size range that explained the variability in the AFSC longline survey index for GOA cod. Model comparison with the </w:t>
-      </w:r>
-      <w:proofErr w:type="spellStart"/>
-      <w:r>
-        <w:rPr>
-          <w:sz w:val="24"/>
-          <w:szCs w:val="24"/>
-        </w:rPr>
-        <w:t>Akaike</w:t>
-      </w:r>
-      <w:proofErr w:type="spellEnd"/>
-      <w:r>
-        <w:rPr>
-          <w:sz w:val="24"/>
-          <w:szCs w:val="24"/>
-        </w:rPr>
-        <w:t xml:space="preserve"> Information Criterion (</w:t>
+        <w:t>In the process of developing model 2019.1c, the CFSR index was reevaluated to determine whether there was a more appropriate month and size range that explained the variability in the AFSC longline survey index for GOA cod. Model comparison with the Akaike Information Criterion (</w:t>
       </w:r>
       <w:r>
         <w:rPr>
@@ -2131,23 +1960,21 @@
           <w:sz w:val="24"/>
           <w:szCs w:val="24"/>
         </w:rPr>
-        <w:t xml:space="preserve">) </w:t>
-      </w:r>
-      <w:proofErr w:type="gramStart"/>
-      <w:r>
-        <w:rPr>
-          <w:sz w:val="24"/>
-          <w:szCs w:val="24"/>
-        </w:rPr>
-        <w:t>was performed</w:t>
-      </w:r>
-      <w:proofErr w:type="gramEnd"/>
-      <w:r>
-        <w:rPr>
-          <w:sz w:val="24"/>
-          <w:szCs w:val="24"/>
-        </w:rPr>
-        <w:t xml:space="preserve"> across the size ranges and months of the CFSR index, whereupon the index that resulted in the model with the smallest AIC was selected and presented as model variant 2019.1d.</w:t>
+        <w:t xml:space="preserve">) was performed across the size ranges and months of the CFSR index, whereupon the index that resulted in the model with the smallest AIC was selected and </w:t>
+      </w:r>
+      <w:r>
+        <w:rPr>
+          <w:sz w:val="24"/>
+          <w:szCs w:val="24"/>
+        </w:rPr>
+        <w:t>used in</w:t>
+      </w:r>
+      <w:r>
+        <w:rPr>
+          <w:sz w:val="24"/>
+          <w:szCs w:val="24"/>
+        </w:rPr>
+        <w:t xml:space="preserve"> model variant 2019.1d.</w:t>
       </w:r>
     </w:p>
     <w:p>
@@ -2194,37 +2021,77 @@
           <w:sz w:val="24"/>
           <w:szCs w:val="24"/>
         </w:rPr>
-        <w:t xml:space="preserve">As described above, in model 2019.1b the minimum sample size was changed from </w:t>
-      </w:r>
-      <w:proofErr w:type="gramStart"/>
-      <w:r>
-        <w:rPr>
-          <w:sz w:val="24"/>
-          <w:szCs w:val="24"/>
-        </w:rPr>
-        <w:t>1</w:t>
-      </w:r>
-      <w:proofErr w:type="gramEnd"/>
-      <w:r>
-        <w:rPr>
-          <w:sz w:val="24"/>
-          <w:szCs w:val="24"/>
-        </w:rPr>
-        <w:t xml:space="preserve"> to 0.001 in the SS data file so that all the CAAL data would be included in the model fitting process. Overall, with the addition of all the CAAL data the total likelihood in model 2019.1b decreased by over 1,000 compared to model 2019.1a. The primary driver of the decrease in total likelihood was in the age composition component, which represents the fit to the CAAL data.</w:t>
-      </w:r>
-      <w:r>
-        <w:rPr>
-          <w:sz w:val="24"/>
-          <w:szCs w:val="24"/>
-        </w:rPr>
-        <w:t xml:space="preserve"> While the fit to the survey likelihood component (trawl and longline surveys) slightly increased, the difference in fit was not visually apparent, particularly in recent years (Figures 1 and 2). Overall, spawning biomass increased in model 2019.1b compared to 2019.1a across the time series (Figure 3), and increased by 6% in the final year of the model (2022). </w:t>
-      </w:r>
-      <w:r>
-        <w:rPr>
-          <w:sz w:val="24"/>
-          <w:szCs w:val="24"/>
-        </w:rPr>
-        <w:t>Due to this large decrease in the total likelihood, and that model 2019.1b represents a correction to a previous misspecification of the minimum sample size in the SS data file, we recommend 2019.1b be the base assessment model from this point forward, and use this model in subsequent analyses presented herein.</w:t>
+        <w:t xml:space="preserve">As described above, in model 2019.1b the minimum sample size was changed from 1 to 0.001 in the SS data file so that all the CAAL data would be included in the model fitting process. </w:t>
+      </w:r>
+      <w:r>
+        <w:rPr>
+          <w:sz w:val="24"/>
+          <w:szCs w:val="24"/>
+        </w:rPr>
+        <w:t>W</w:t>
+      </w:r>
+      <w:r>
+        <w:rPr>
+          <w:sz w:val="24"/>
+          <w:szCs w:val="24"/>
+        </w:rPr>
+        <w:t xml:space="preserve">ith the addition of all CAAL data the total likelihood </w:t>
+      </w:r>
+      <w:r>
+        <w:rPr>
+          <w:sz w:val="24"/>
+          <w:szCs w:val="24"/>
+        </w:rPr>
+        <w:t>of</w:t>
+      </w:r>
+      <w:r>
+        <w:rPr>
+          <w:sz w:val="24"/>
+          <w:szCs w:val="24"/>
+        </w:rPr>
+        <w:t xml:space="preserve"> model 2019.1b decreased by over 1,000 compared to model 2019.1a. The primary driver of the decrease in total likelihood was in the age composition component, which represents the fit to the CAAL data.</w:t>
+      </w:r>
+      <w:r>
+        <w:rPr>
+          <w:sz w:val="24"/>
+          <w:szCs w:val="24"/>
+        </w:rPr>
+        <w:t xml:space="preserve"> While the fit </w:t>
+      </w:r>
+      <w:r>
+        <w:rPr>
+          <w:sz w:val="24"/>
+          <w:szCs w:val="24"/>
+        </w:rPr>
+        <w:t xml:space="preserve">(as determined by the negative log-likelihood) </w:t>
+      </w:r>
+      <w:r>
+        <w:rPr>
+          <w:sz w:val="24"/>
+          <w:szCs w:val="24"/>
+        </w:rPr>
+        <w:t>to the survey likelihood component (trawl and longline surveys) slightly i</w:t>
+      </w:r>
+      <w:r>
+        <w:rPr>
+          <w:sz w:val="24"/>
+          <w:szCs w:val="24"/>
+        </w:rPr>
+        <w:t xml:space="preserve">ncreased, the difference </w:t>
+      </w:r>
+      <w:r>
+        <w:rPr>
+          <w:sz w:val="24"/>
+          <w:szCs w:val="24"/>
+        </w:rPr>
+        <w:t xml:space="preserve">was not visually apparent, particularly in recent years (Figures 1 and 2). Overall, spawning biomass increased in model 2019.1b compared to 2019.1a across the time series (Figure 3), and increased by 6% in the final year of the model (2022). </w:t>
+      </w:r>
+      <w:r>
+        <w:rPr>
+          <w:sz w:val="24"/>
+          <w:szCs w:val="24"/>
+        </w:rPr>
+        <w:t>Due to this large decrease in the total likelihood, and that model 2019.1b represents a correction to a previous misspecification of the minimum sample size, we recommend 2019.1b be the base assessment model from this point forward, and use this model in subsequent analyses presented herein.</w:t>
       </w:r>
     </w:p>
     <w:p>
@@ -2284,7 +2151,21 @@
           <w:sz w:val="24"/>
           <w:szCs w:val="24"/>
         </w:rPr>
-        <w:t xml:space="preserve"> with the current model configuration in which the AFSC longline survey </w:t>
+        <w:t xml:space="preserve"> with the current model configuration</w:t>
+      </w:r>
+      <w:r>
+        <w:rPr>
+          <w:sz w:val="24"/>
+          <w:szCs w:val="24"/>
+        </w:rPr>
+        <w:t>,</w:t>
+      </w:r>
+      <w:r>
+        <w:rPr>
+          <w:sz w:val="24"/>
+          <w:szCs w:val="24"/>
+        </w:rPr>
+        <w:t xml:space="preserve"> in which the AFSC longline survey </w:t>
       </w:r>
       <w:r>
         <w:rPr>
@@ -2319,6 +2200,13 @@
           <w:sz w:val="24"/>
           <w:szCs w:val="24"/>
         </w:rPr>
+        <w:t>,</w:t>
+      </w:r>
+      <w:r>
+        <w:rPr>
+          <w:sz w:val="24"/>
+          <w:szCs w:val="24"/>
+        </w:rPr>
         <w:t xml:space="preserve"> we constructed model variant 2019.1c, in which the environmental</w:t>
       </w:r>
       <w:r>
@@ -2326,46 +2214,28 @@
           <w:sz w:val="24"/>
           <w:szCs w:val="24"/>
         </w:rPr>
-        <w:t xml:space="preserve"> link </w:t>
-      </w:r>
-      <w:proofErr w:type="gramStart"/>
-      <w:r>
-        <w:rPr>
-          <w:sz w:val="24"/>
-          <w:szCs w:val="24"/>
-        </w:rPr>
-        <w:t>wa</w:t>
-      </w:r>
-      <w:r>
-        <w:rPr>
-          <w:sz w:val="24"/>
-          <w:szCs w:val="24"/>
-        </w:rPr>
-        <w:t>s removed</w:t>
-      </w:r>
-      <w:proofErr w:type="gramEnd"/>
-      <w:r>
-        <w:rPr>
-          <w:sz w:val="24"/>
-          <w:szCs w:val="24"/>
-        </w:rPr>
-        <w:t xml:space="preserve">. To perform this comparison we did a retrospective analysis, in which the AIC value from model 2019.1b </w:t>
-      </w:r>
-      <w:proofErr w:type="gramStart"/>
-      <w:r>
-        <w:rPr>
-          <w:sz w:val="24"/>
-          <w:szCs w:val="24"/>
-        </w:rPr>
-        <w:t>was compared</w:t>
-      </w:r>
-      <w:proofErr w:type="gramEnd"/>
-      <w:r>
-        <w:rPr>
-          <w:sz w:val="24"/>
-          <w:szCs w:val="24"/>
-        </w:rPr>
-        <w:t xml:space="preserve"> to the AIC value from model 2019.1c for the last 10 years. For each of the last 10 years the AIC value from model 2019.1b was s</w:t>
+        <w:t xml:space="preserve"> link wa</w:t>
+      </w:r>
+      <w:r>
+        <w:rPr>
+          <w:sz w:val="24"/>
+          <w:szCs w:val="24"/>
+        </w:rPr>
+        <w:t>s removed. To perform this comparison</w:t>
+      </w:r>
+      <w:r>
+        <w:rPr>
+          <w:sz w:val="24"/>
+          <w:szCs w:val="24"/>
+        </w:rPr>
+        <w:t>,</w:t>
+      </w:r>
+      <w:r>
+        <w:rPr>
+          <w:sz w:val="24"/>
+          <w:szCs w:val="24"/>
+        </w:rPr>
+        <w:t xml:space="preserve"> we did a retrospective analysis, in which the AIC value from model 2019.1b was compared to the AIC value from model 2019.1c for the last 10 years. For each of the last 10 years the AIC value from model 2019.1b was s</w:t>
       </w:r>
       <w:r>
         <w:rPr>
@@ -2414,37 +2284,7 @@
           <w:sz w:val="24"/>
           <w:szCs w:val="24"/>
         </w:rPr>
-        <w:t xml:space="preserve"> link parameter in model 2019.1b, model 2019.1b is continually preferred over 2019.1c </w:t>
-      </w:r>
-      <w:r>
-        <w:rPr>
-          <w:sz w:val="24"/>
-          <w:szCs w:val="24"/>
-        </w:rPr>
-        <w:t>based on AIC comparison</w:t>
-      </w:r>
-      <w:r>
-        <w:rPr>
-          <w:sz w:val="24"/>
-          <w:szCs w:val="24"/>
-        </w:rPr>
-        <w:t xml:space="preserve">. Further, </w:t>
-      </w:r>
-      <w:proofErr w:type="spellStart"/>
-      <w:r>
-        <w:rPr>
-          <w:sz w:val="24"/>
-          <w:szCs w:val="24"/>
-        </w:rPr>
-        <w:t>Mohn’s</w:t>
-      </w:r>
-      <w:proofErr w:type="spellEnd"/>
-      <w:r>
-        <w:rPr>
-          <w:sz w:val="24"/>
-          <w:szCs w:val="24"/>
-        </w:rPr>
-        <w:t xml:space="preserve"> ρ from each model was nearly the same, -0.0727 from model 2019.1b and -0.0722 from model 2019.1c</w:t>
+        <w:t xml:space="preserve"> link parameter in model 2019.1b, model 2019.1b is continually preferred over 2019.1c. Further, Mohn’s ρ from each model was nearly the same, -0.0727 from model 2019.1b and -0.0722 from model 2019.1c</w:t>
       </w:r>
       <w:r>
         <w:rPr>
@@ -2507,17 +2347,8 @@
           <w:sz w:val="24"/>
           <w:szCs w:val="24"/>
         </w:rPr>
-        <w:t xml:space="preserve">we recommend that the environmental link to AFSC longline survey catchability </w:t>
-      </w:r>
-      <w:proofErr w:type="gramStart"/>
-      <w:r>
-        <w:rPr>
-          <w:sz w:val="24"/>
-          <w:szCs w:val="24"/>
-        </w:rPr>
-        <w:t>be continued</w:t>
-      </w:r>
-      <w:proofErr w:type="gramEnd"/>
+        <w:t>we recommend that the environmental link to AFSC longline survey catchability be continued</w:t>
+      </w:r>
       <w:r>
         <w:rPr>
           <w:sz w:val="24"/>
@@ -2577,15 +2408,7 @@
           <w:sz w:val="24"/>
           <w:szCs w:val="24"/>
         </w:rPr>
-        <w:t xml:space="preserve"> link to the </w:t>
-      </w:r>
-      <w:proofErr w:type="gramStart"/>
-      <w:r>
-        <w:rPr>
-          <w:sz w:val="24"/>
-          <w:szCs w:val="24"/>
-        </w:rPr>
-        <w:t xml:space="preserve">AFSC longline survey </w:t>
+        <w:t xml:space="preserve"> link to the AFSC longline survey </w:t>
       </w:r>
       <w:r>
         <w:rPr>
@@ -2601,7 +2424,6 @@
         </w:rPr>
         <w:t xml:space="preserve"> parameter</w:t>
       </w:r>
-      <w:proofErr w:type="gramEnd"/>
       <w:r>
         <w:rPr>
           <w:sz w:val="24"/>
@@ -2635,23 +2457,7 @@
           <w:sz w:val="24"/>
           <w:szCs w:val="24"/>
         </w:rPr>
-        <w:t xml:space="preserve"> While the current CFSR index used is still an improvement over a model with no environmental link (as discussed in the previous section), the CFSR index that resulted in the smallest AIC value was for the 40-60 cm size range with March temperatures (Table 3). Currently, the 0-20 cm size range for June temperatures is used (which is why the AIC difference in Table 3 is </w:t>
-      </w:r>
-      <w:proofErr w:type="gramStart"/>
-      <w:r>
-        <w:rPr>
-          <w:sz w:val="24"/>
-          <w:szCs w:val="24"/>
-        </w:rPr>
-        <w:t>0</w:t>
-      </w:r>
-      <w:proofErr w:type="gramEnd"/>
-      <w:r>
-        <w:rPr>
-          <w:sz w:val="24"/>
-          <w:szCs w:val="24"/>
-        </w:rPr>
-        <w:t xml:space="preserve"> in this case). We now denote model variant 2019.1d as the model that utilized the CFSR index that results in the smallest AIC value. </w:t>
+        <w:t xml:space="preserve"> While the current CFSR index used is still an improvement over a model with no environmental link (as discussed in the previous section), the CFSR index that resulted in the smallest AIC value was for the 40-60 cm size range with March temperatures (Table 3). Currently, the 0-20 cm size range for June temperatures is used (which is why the AIC difference in Table 3 is 0 in this case). We now denote model variant 2019.1d as the model that utilized the CFSR index that results in the smallest AIC value. </w:t>
       </w:r>
       <w:r>
         <w:rPr>
@@ -2665,23 +2471,7 @@
           <w:sz w:val="24"/>
           <w:szCs w:val="24"/>
         </w:rPr>
-        <w:t xml:space="preserve">For further comparison with the current base model </w:t>
-      </w:r>
-      <w:proofErr w:type="gramStart"/>
-      <w:r>
-        <w:rPr>
-          <w:sz w:val="24"/>
-          <w:szCs w:val="24"/>
-        </w:rPr>
-        <w:t>configuration</w:t>
-      </w:r>
-      <w:proofErr w:type="gramEnd"/>
-      <w:r>
-        <w:rPr>
-          <w:sz w:val="24"/>
-          <w:szCs w:val="24"/>
-        </w:rPr>
-        <w:t xml:space="preserve"> we performed a retrospective analysis in which models 2019.1b and 2019.1d are compared. </w:t>
+        <w:t xml:space="preserve">For further comparison with the current base model configuration we performed a retrospective analysis in which models 2019.1b and 2019.1d are compared. </w:t>
       </w:r>
       <w:r>
         <w:rPr>
@@ -2697,15 +2487,41 @@
         </w:rPr>
         <w:t xml:space="preserve">. </w:t>
       </w:r>
-      <w:proofErr w:type="spellStart"/>
-      <w:r>
-        <w:rPr>
-          <w:sz w:val="24"/>
-          <w:szCs w:val="24"/>
-        </w:rPr>
-        <w:t>Mohn’s</w:t>
-      </w:r>
-      <w:proofErr w:type="spellEnd"/>
+      <w:r>
+        <w:rPr>
+          <w:sz w:val="24"/>
+          <w:szCs w:val="24"/>
+        </w:rPr>
+        <w:t>Mohn’s ρ from model 2019.1b was -0.0727 and from model 2019.1d was -0.0579, indicating that the new CFSR index improves retrospective performance.</w:t>
+      </w:r>
+      <w:r>
+        <w:rPr>
+          <w:sz w:val="24"/>
+          <w:szCs w:val="24"/>
+        </w:rPr>
+        <w:t xml:space="preserve"> An increase in spawning biomass was estimated</w:t>
+      </w:r>
+      <w:r>
+        <w:rPr>
+          <w:sz w:val="24"/>
+          <w:szCs w:val="24"/>
+        </w:rPr>
+        <w:t xml:space="preserve"> by model 2019.1d</w:t>
+      </w:r>
+      <w:r>
+        <w:rPr>
+          <w:sz w:val="24"/>
+          <w:szCs w:val="24"/>
+        </w:rPr>
+        <w:t xml:space="preserve"> in comparison to model 2019.1b as well as 2019.1a (shown in Figure 5 for reference)</w:t>
+      </w:r>
+      <w:r>
+        <w:rPr>
+          <w:sz w:val="24"/>
+          <w:szCs w:val="24"/>
+        </w:rPr>
+        <w:t>; in 2022 this resulted in an 11% increase in spawning biomass from model 2019.1d compared to model 2019.1a.</w:t>
+      </w:r>
       <w:r>
         <w:rPr>
           <w:sz w:val="24"/>
@@ -2718,71 +2534,6 @@
           <w:sz w:val="24"/>
           <w:szCs w:val="24"/>
         </w:rPr>
-        <w:t>ρ</w:t>
-      </w:r>
-      <w:r>
-        <w:rPr>
-          <w:sz w:val="24"/>
-          <w:szCs w:val="24"/>
-        </w:rPr>
-        <w:t xml:space="preserve"> from model 2019.1b was -0.0727 and from model 2019.1d was -0.0579, indicating that the new CFSR index improves retrospective performance.</w:t>
-      </w:r>
-      <w:r>
-        <w:rPr>
-          <w:sz w:val="24"/>
-          <w:szCs w:val="24"/>
-        </w:rPr>
-        <w:t xml:space="preserve"> An increase in spawning biomass was estimated</w:t>
-      </w:r>
-      <w:r>
-        <w:rPr>
-          <w:sz w:val="24"/>
-          <w:szCs w:val="24"/>
-        </w:rPr>
-        <w:t xml:space="preserve"> by model 2019.1d</w:t>
-      </w:r>
-      <w:r>
-        <w:rPr>
-          <w:sz w:val="24"/>
-          <w:szCs w:val="24"/>
-        </w:rPr>
-        <w:t xml:space="preserve"> in comparison to model 2019.1b as well as 2019.1a (shown in Figure 5 for reference)</w:t>
-      </w:r>
-      <w:r>
-        <w:rPr>
-          <w:sz w:val="24"/>
-          <w:szCs w:val="24"/>
-        </w:rPr>
-        <w:t xml:space="preserve">; in </w:t>
-      </w:r>
-      <w:proofErr w:type="gramStart"/>
-      <w:r>
-        <w:rPr>
-          <w:sz w:val="24"/>
-          <w:szCs w:val="24"/>
-        </w:rPr>
-        <w:t>2022</w:t>
-      </w:r>
-      <w:proofErr w:type="gramEnd"/>
-      <w:r>
-        <w:rPr>
-          <w:sz w:val="24"/>
-          <w:szCs w:val="24"/>
-        </w:rPr>
-        <w:t xml:space="preserve"> this resulted in an 11% increase in spawning biomass from model 2019.1d compared to model 2019.1a.</w:t>
-      </w:r>
-      <w:r>
-        <w:rPr>
-          <w:sz w:val="24"/>
-          <w:szCs w:val="24"/>
-        </w:rPr>
-        <w:t xml:space="preserve"> </w:t>
-      </w:r>
-      <w:r>
-        <w:rPr>
-          <w:sz w:val="24"/>
-          <w:szCs w:val="24"/>
-        </w:rPr>
         <w:t>Due to the improvement in model fit to the AFSC longline survey index,</w:t>
       </w:r>
       <w:r>
@@ -2797,30 +2548,10 @@
           <w:sz w:val="24"/>
           <w:szCs w:val="24"/>
         </w:rPr>
-        <w:t xml:space="preserve"> we recommend that model 2019.1d </w:t>
-      </w:r>
-      <w:proofErr w:type="gramStart"/>
-      <w:r>
-        <w:rPr>
-          <w:sz w:val="24"/>
-          <w:szCs w:val="24"/>
-        </w:rPr>
-        <w:t>be considered</w:t>
-      </w:r>
-      <w:proofErr w:type="gramEnd"/>
-      <w:r>
-        <w:rPr>
-          <w:sz w:val="24"/>
-          <w:szCs w:val="24"/>
-        </w:rPr>
-        <w:t xml:space="preserve"> as an alternative model to be presented in the full assessment for 2023.</w:t>
+        <w:t xml:space="preserve"> we recommend that model 2019.1d be considered as an alternative model to be presented in the full assessment for 2023.</w:t>
       </w:r>
     </w:p>
-    <w:p>
-      <w:r>
-        <w:br w:type="page"/>
-      </w:r>
-    </w:p>
+    <w:p/>
     <w:p>
       <w:pPr>
         <w:pStyle w:val="Heading1"/>
@@ -2833,7 +2564,6 @@
         </w:pBdr>
       </w:pPr>
       <w:r>
-        <w:lastRenderedPageBreak/>
         <w:t>Literature Cited</w:t>
       </w:r>
     </w:p>
@@ -2846,101 +2576,12 @@
           <w:szCs w:val="24"/>
         </w:rPr>
       </w:pPr>
-      <w:proofErr w:type="spellStart"/>
-      <w:r>
-        <w:rPr>
-          <w:sz w:val="24"/>
-          <w:szCs w:val="24"/>
-        </w:rPr>
-        <w:t>Barbeaux</w:t>
-      </w:r>
-      <w:proofErr w:type="spellEnd"/>
-      <w:r>
-        <w:rPr>
-          <w:sz w:val="24"/>
-          <w:szCs w:val="24"/>
-        </w:rPr>
-        <w:t xml:space="preserve">. S. J., K. Aydin, B. </w:t>
-      </w:r>
-      <w:proofErr w:type="spellStart"/>
-      <w:r>
-        <w:rPr>
-          <w:sz w:val="24"/>
-          <w:szCs w:val="24"/>
-        </w:rPr>
-        <w:t>Fissel</w:t>
-      </w:r>
-      <w:proofErr w:type="spellEnd"/>
-      <w:r>
-        <w:rPr>
-          <w:sz w:val="24"/>
-          <w:szCs w:val="24"/>
-        </w:rPr>
-        <w:t xml:space="preserve">, K. </w:t>
-      </w:r>
-      <w:proofErr w:type="spellStart"/>
-      <w:r>
-        <w:rPr>
-          <w:sz w:val="24"/>
-          <w:szCs w:val="24"/>
-        </w:rPr>
-        <w:t>Holsman</w:t>
-      </w:r>
-      <w:proofErr w:type="spellEnd"/>
-      <w:r>
-        <w:rPr>
-          <w:sz w:val="24"/>
-          <w:szCs w:val="24"/>
-        </w:rPr>
-        <w:t xml:space="preserve">, W. </w:t>
-      </w:r>
-      <w:proofErr w:type="spellStart"/>
-      <w:r>
-        <w:rPr>
-          <w:sz w:val="24"/>
-          <w:szCs w:val="24"/>
-        </w:rPr>
-        <w:t>Palsson</w:t>
-      </w:r>
-      <w:proofErr w:type="spellEnd"/>
-      <w:r>
-        <w:rPr>
-          <w:sz w:val="24"/>
-          <w:szCs w:val="24"/>
-        </w:rPr>
-        <w:t xml:space="preserve">, K. </w:t>
-      </w:r>
-      <w:proofErr w:type="spellStart"/>
-      <w:r>
-        <w:rPr>
-          <w:sz w:val="24"/>
-          <w:szCs w:val="24"/>
-        </w:rPr>
-        <w:t>Shotwell</w:t>
-      </w:r>
-      <w:proofErr w:type="spellEnd"/>
-      <w:r>
-        <w:rPr>
-          <w:sz w:val="24"/>
-          <w:szCs w:val="24"/>
-        </w:rPr>
-        <w:t xml:space="preserve">, Q. Yang, and S. </w:t>
-      </w:r>
-      <w:proofErr w:type="spellStart"/>
-      <w:r>
-        <w:rPr>
-          <w:sz w:val="24"/>
-          <w:szCs w:val="24"/>
-        </w:rPr>
-        <w:t>Zador</w:t>
-      </w:r>
-      <w:proofErr w:type="spellEnd"/>
-      <w:r>
-        <w:rPr>
-          <w:sz w:val="24"/>
-          <w:szCs w:val="24"/>
-        </w:rPr>
-        <w:t xml:space="preserve">. 2017. Assessment of the Pacific cod stock in the Gulf of Alaska. </w:t>
+      <w:r>
+        <w:rPr>
+          <w:sz w:val="24"/>
+          <w:szCs w:val="24"/>
+        </w:rPr>
+        <w:t xml:space="preserve">Barbeaux. S. J., K. Aydin, B. Fissel, K. Holsman, W. Palsson, K. Shotwell, Q. Yang, and S. Zador. 2017. Assessment of the Pacific cod stock in the Gulf of Alaska. </w:t>
       </w:r>
       <w:r>
         <w:rPr>
@@ -2956,23 +2597,7 @@
           <w:sz w:val="24"/>
           <w:szCs w:val="24"/>
         </w:rPr>
-        <w:t xml:space="preserve"> Stock assessment and fishery evaluation report for the </w:t>
-      </w:r>
-      <w:proofErr w:type="spellStart"/>
-      <w:r>
-        <w:rPr>
-          <w:sz w:val="24"/>
-          <w:szCs w:val="24"/>
-        </w:rPr>
-        <w:t>groundfish</w:t>
-      </w:r>
-      <w:proofErr w:type="spellEnd"/>
-      <w:r>
-        <w:rPr>
-          <w:sz w:val="24"/>
-          <w:szCs w:val="24"/>
-        </w:rPr>
-        <w:t xml:space="preserve"> resources of the Gulf of Alaska. North Pacific Fishery Management Council, 605 W. 4th Avenue Suite 306, Anchorage, AK 99501</w:t>
+        <w:t xml:space="preserve"> Stock assessment and fishery evaluation report for the groundfish resources of the Gulf of Alaska. North Pacific Fishery Management Council, 605 W. 4th Avenue Suite 306, Anchorage, AK 99501</w:t>
       </w:r>
     </w:p>
     <w:p>
@@ -2989,39 +2614,7 @@
           <w:sz w:val="24"/>
           <w:szCs w:val="24"/>
         </w:rPr>
-        <w:t xml:space="preserve">Burnham, K.P. and Anderson, D.R. (2002) Model Selection and Inference: A Practical Information-Theoretic Approach. </w:t>
-      </w:r>
-      <w:proofErr w:type="gramStart"/>
-      <w:r>
-        <w:rPr>
-          <w:sz w:val="24"/>
-          <w:szCs w:val="24"/>
-        </w:rPr>
-        <w:t>2nd</w:t>
-      </w:r>
-      <w:proofErr w:type="gramEnd"/>
-      <w:r>
-        <w:rPr>
-          <w:sz w:val="24"/>
-          <w:szCs w:val="24"/>
-        </w:rPr>
-        <w:t xml:space="preserve"> Edition, Springer-</w:t>
-      </w:r>
-      <w:proofErr w:type="spellStart"/>
-      <w:r>
-        <w:rPr>
-          <w:sz w:val="24"/>
-          <w:szCs w:val="24"/>
-        </w:rPr>
-        <w:t>Verlag</w:t>
-      </w:r>
-      <w:proofErr w:type="spellEnd"/>
-      <w:r>
-        <w:rPr>
-          <w:sz w:val="24"/>
-          <w:szCs w:val="24"/>
-        </w:rPr>
-        <w:t>, New York.</w:t>
+        <w:t>Burnham, K.P. and Anderson, D.R. (2002) Model Selection and Inference: A Practical Information-Theoretic Approach. 2nd Edition, Springer-Verlag, New York.</w:t>
       </w:r>
     </w:p>
     <w:p>
@@ -3033,53 +2626,12 @@
           <w:szCs w:val="24"/>
         </w:rPr>
       </w:pPr>
-      <w:proofErr w:type="spellStart"/>
-      <w:r>
-        <w:rPr>
-          <w:sz w:val="24"/>
-          <w:szCs w:val="24"/>
-        </w:rPr>
-        <w:t>Methot</w:t>
-      </w:r>
-      <w:proofErr w:type="spellEnd"/>
-      <w:r>
-        <w:rPr>
-          <w:sz w:val="24"/>
-          <w:szCs w:val="24"/>
-        </w:rPr>
-        <w:t xml:space="preserve">, R. D., and C. R. </w:t>
-      </w:r>
-      <w:proofErr w:type="spellStart"/>
-      <w:r>
-        <w:rPr>
-          <w:sz w:val="24"/>
-          <w:szCs w:val="24"/>
-        </w:rPr>
-        <w:t>Wetzell</w:t>
-      </w:r>
-      <w:proofErr w:type="spellEnd"/>
-      <w:r>
-        <w:rPr>
-          <w:sz w:val="24"/>
-          <w:szCs w:val="24"/>
-        </w:rPr>
-        <w:t xml:space="preserve">. 2013. Stock synthesis: A biological and statistical framework for fish stock assessment and fishery management. Fish. </w:t>
-      </w:r>
-      <w:proofErr w:type="spellStart"/>
-      <w:r>
-        <w:rPr>
-          <w:sz w:val="24"/>
-          <w:szCs w:val="24"/>
-        </w:rPr>
-        <w:t>Rsch</w:t>
-      </w:r>
-      <w:proofErr w:type="spellEnd"/>
-      <w:r>
-        <w:rPr>
-          <w:sz w:val="24"/>
-          <w:szCs w:val="24"/>
-        </w:rPr>
-        <w:t>. 142:86-99.</w:t>
+      <w:r>
+        <w:rPr>
+          <w:sz w:val="24"/>
+          <w:szCs w:val="24"/>
+        </w:rPr>
+        <w:t>Methot, R. D., and C. R. Wetzell. 2013. Stock synthesis: A biological and statistical framework for fish stock assessment and fishery management. Fish. Rsch. 142:86-99.</w:t>
       </w:r>
     </w:p>
     <w:p>
@@ -3091,71 +2643,14 @@
           <w:szCs w:val="24"/>
         </w:rPr>
       </w:pPr>
-      <w:proofErr w:type="spellStart"/>
-      <w:r>
-        <w:rPr>
-          <w:sz w:val="24"/>
-          <w:szCs w:val="24"/>
-        </w:rPr>
-        <w:t>Saha</w:t>
-      </w:r>
-      <w:proofErr w:type="spellEnd"/>
-      <w:r>
-        <w:rPr>
-          <w:sz w:val="24"/>
-          <w:szCs w:val="24"/>
-        </w:rPr>
-        <w:t xml:space="preserve">, S., J. M. </w:t>
-      </w:r>
-      <w:proofErr w:type="spellStart"/>
-      <w:r>
-        <w:rPr>
-          <w:sz w:val="24"/>
-          <w:szCs w:val="24"/>
-        </w:rPr>
-        <w:t>Solé</w:t>
-      </w:r>
-      <w:proofErr w:type="spellEnd"/>
-      <w:r>
-        <w:rPr>
-          <w:sz w:val="24"/>
-          <w:szCs w:val="24"/>
-        </w:rPr>
-        <w:t xml:space="preserve">, R. </w:t>
-      </w:r>
-      <w:proofErr w:type="spellStart"/>
-      <w:r>
-        <w:rPr>
-          <w:sz w:val="24"/>
-          <w:szCs w:val="24"/>
-        </w:rPr>
-        <w:t>Arasa</w:t>
-      </w:r>
-      <w:proofErr w:type="spellEnd"/>
-      <w:r>
-        <w:rPr>
-          <w:sz w:val="24"/>
-          <w:szCs w:val="24"/>
-        </w:rPr>
-        <w:t xml:space="preserve">, M. </w:t>
-      </w:r>
-      <w:proofErr w:type="spellStart"/>
-      <w:r>
-        <w:rPr>
-          <w:sz w:val="24"/>
-          <w:szCs w:val="24"/>
-        </w:rPr>
-        <w:t>Picanyol</w:t>
-      </w:r>
-      <w:proofErr w:type="spellEnd"/>
-      <w:r>
-        <w:rPr>
-          <w:sz w:val="24"/>
-          <w:szCs w:val="24"/>
-        </w:rPr>
-        <w:t>, </w:t>
-      </w:r>
-      <w:hyperlink r:id="rId11" w:tgtFrame="_blank" w:history="1">
+      <w:r>
+        <w:rPr>
+          <w:sz w:val="24"/>
+          <w:szCs w:val="24"/>
+        </w:rPr>
+        <w:t>Saha, S., J. M. Solé, R. Arasa, M. Picanyol, </w:t>
+      </w:r>
+      <w:hyperlink r:id="rId9" w:tgtFrame="_blank" w:history="1">
         <w:r>
           <w:rPr>
             <w:sz w:val="24"/>
@@ -3171,23 +2666,30 @@
         </w:rPr>
         <w:t>, </w:t>
       </w:r>
-      <w:hyperlink r:id="rId12" w:tgtFrame="_blank" w:history="1">
+      <w:hyperlink r:id="rId10" w:tgtFrame="_blank" w:history="1">
         <w:r>
           <w:rPr>
             <w:sz w:val="24"/>
             <w:szCs w:val="24"/>
           </w:rPr>
-          <w:t>A. Domingo-</w:t>
+          <w:t>A. Domingo-Dalmau</w:t>
         </w:r>
-        <w:proofErr w:type="spellStart"/>
+      </w:hyperlink>
+      <w:r>
+        <w:rPr>
+          <w:sz w:val="24"/>
+          <w:szCs w:val="24"/>
+        </w:rPr>
+        <w:t>, </w:t>
+      </w:r>
+      <w:hyperlink r:id="rId11" w:tgtFrame="_blank" w:history="1">
         <w:r>
           <w:rPr>
             <w:sz w:val="24"/>
             <w:szCs w:val="24"/>
           </w:rPr>
-          <w:t>Dalmau</w:t>
+          <w:t>M. Masdeu</w:t>
         </w:r>
-        <w:proofErr w:type="spellEnd"/>
       </w:hyperlink>
       <w:r>
         <w:rPr>
@@ -3196,32 +2698,7 @@
         </w:rPr>
         <w:t>, </w:t>
       </w:r>
-      <w:hyperlink r:id="rId13" w:tgtFrame="_blank" w:history="1">
-        <w:r>
-          <w:rPr>
-            <w:sz w:val="24"/>
-            <w:szCs w:val="24"/>
-          </w:rPr>
-          <w:t xml:space="preserve">M. </w:t>
-        </w:r>
-        <w:proofErr w:type="spellStart"/>
-        <w:r>
-          <w:rPr>
-            <w:sz w:val="24"/>
-            <w:szCs w:val="24"/>
-          </w:rPr>
-          <w:t>Masdeu</w:t>
-        </w:r>
-        <w:proofErr w:type="spellEnd"/>
-      </w:hyperlink>
-      <w:r>
-        <w:rPr>
-          <w:sz w:val="24"/>
-          <w:szCs w:val="24"/>
-        </w:rPr>
-        <w:t>, </w:t>
-      </w:r>
-      <w:hyperlink r:id="rId14" w:tgtFrame="_blank" w:history="1">
+      <w:hyperlink r:id="rId12" w:tgtFrame="_blank" w:history="1">
         <w:r>
           <w:rPr>
             <w:sz w:val="24"/>
@@ -3237,23 +2714,14 @@
         </w:rPr>
         <w:t>, and </w:t>
       </w:r>
-      <w:hyperlink r:id="rId15" w:tgtFrame="_blank" w:history="1">
+      <w:hyperlink r:id="rId13" w:tgtFrame="_blank" w:history="1">
         <w:r>
           <w:rPr>
             <w:sz w:val="24"/>
             <w:szCs w:val="24"/>
           </w:rPr>
-          <w:t xml:space="preserve">B. </w:t>
+          <w:t>B. Codina</w:t>
         </w:r>
-        <w:proofErr w:type="spellStart"/>
-        <w:r>
-          <w:rPr>
-            <w:sz w:val="24"/>
-            <w:szCs w:val="24"/>
-          </w:rPr>
-          <w:t>Codina</w:t>
-        </w:r>
-        <w:proofErr w:type="spellEnd"/>
       </w:hyperlink>
       <w:r>
         <w:rPr>
@@ -3312,23 +2780,7 @@
           <w:sz w:val="24"/>
           <w:szCs w:val="24"/>
         </w:rPr>
-        <w:t xml:space="preserve">Table 1. Likelihoods for model 2019.1a and 2019.1b, including the difference in likelihood for each data component. In the ‘Difference’ </w:t>
-      </w:r>
-      <w:proofErr w:type="gramStart"/>
-      <w:r>
-        <w:rPr>
-          <w:sz w:val="24"/>
-          <w:szCs w:val="24"/>
-        </w:rPr>
-        <w:t>column</w:t>
-      </w:r>
-      <w:proofErr w:type="gramEnd"/>
-      <w:r>
-        <w:rPr>
-          <w:sz w:val="24"/>
-          <w:szCs w:val="24"/>
-        </w:rPr>
-        <w:t xml:space="preserve"> green highlights components for which the likelihood for 2019.1b is less than 2019.1a, red highlights components for which the likelihood for 2019.1b is greater than 2019.1a.</w:t>
+        <w:t>Table 1. Likelihoods for model 2019.1a and 2019.1b, including the difference in likelihood for each data component. In the ‘Difference’ column green highlights components for which the likelihood for 2019.1b is less than 2019.1a, red highlights components for which the likelihood for 2019.1b is greater than 2019.1a.</w:t>
       </w:r>
     </w:p>
     <w:tbl>
@@ -3934,7 +3386,6 @@
                 <w:szCs w:val="24"/>
               </w:rPr>
             </w:pPr>
-            <w:proofErr w:type="spellStart"/>
             <w:r>
               <w:rPr>
                 <w:color w:val="000000"/>
@@ -3943,7 +3394,6 @@
               </w:rPr>
               <w:t>Length_comp</w:t>
             </w:r>
-            <w:proofErr w:type="spellEnd"/>
           </w:p>
         </w:tc>
         <w:tc>
@@ -4077,7 +3527,6 @@
                 <w:szCs w:val="24"/>
               </w:rPr>
             </w:pPr>
-            <w:proofErr w:type="spellStart"/>
             <w:r>
               <w:rPr>
                 <w:color w:val="000000"/>
@@ -4086,7 +3535,6 @@
               </w:rPr>
               <w:t>Age_comp</w:t>
             </w:r>
-            <w:proofErr w:type="spellEnd"/>
           </w:p>
         </w:tc>
         <w:tc>
@@ -4361,7 +3809,6 @@
                 <w:szCs w:val="24"/>
               </w:rPr>
             </w:pPr>
-            <w:proofErr w:type="spellStart"/>
             <w:r>
               <w:rPr>
                 <w:color w:val="000000"/>
@@ -4370,7 +3817,6 @@
               </w:rPr>
               <w:t>InitEQ_Regime</w:t>
             </w:r>
-            <w:proofErr w:type="spellEnd"/>
           </w:p>
         </w:tc>
         <w:tc>
@@ -4504,7 +3950,6 @@
                 <w:szCs w:val="24"/>
               </w:rPr>
             </w:pPr>
-            <w:proofErr w:type="spellStart"/>
             <w:r>
               <w:rPr>
                 <w:color w:val="000000"/>
@@ -4513,7 +3958,6 @@
               </w:rPr>
               <w:t>Forecast_Recruitment</w:t>
             </w:r>
-            <w:proofErr w:type="spellEnd"/>
           </w:p>
         </w:tc>
         <w:tc>
@@ -4647,7 +4091,6 @@
                 <w:szCs w:val="24"/>
               </w:rPr>
             </w:pPr>
-            <w:proofErr w:type="spellStart"/>
             <w:r>
               <w:rPr>
                 <w:color w:val="000000"/>
@@ -4656,7 +4099,6 @@
               </w:rPr>
               <w:t>Parm_priors</w:t>
             </w:r>
-            <w:proofErr w:type="spellEnd"/>
           </w:p>
         </w:tc>
         <w:tc>
@@ -4790,7 +4232,6 @@
                 <w:szCs w:val="24"/>
               </w:rPr>
             </w:pPr>
-            <w:proofErr w:type="spellStart"/>
             <w:r>
               <w:rPr>
                 <w:color w:val="000000"/>
@@ -4799,7 +4240,6 @@
               </w:rPr>
               <w:t>Parm_softbounds</w:t>
             </w:r>
-            <w:proofErr w:type="spellEnd"/>
           </w:p>
         </w:tc>
         <w:tc>
@@ -4933,7 +4373,6 @@
                 <w:szCs w:val="24"/>
               </w:rPr>
             </w:pPr>
-            <w:proofErr w:type="spellStart"/>
             <w:r>
               <w:rPr>
                 <w:color w:val="000000"/>
@@ -4942,7 +4381,6 @@
               </w:rPr>
               <w:t>Parm_devs</w:t>
             </w:r>
-            <w:proofErr w:type="spellEnd"/>
           </w:p>
         </w:tc>
         <w:tc>
@@ -6690,39 +6128,7 @@
           <w:szCs w:val="24"/>
         </w:rPr>
         <w:lastRenderedPageBreak/>
-        <w:t xml:space="preserve">Table 3. AIC value difference between model 2019.1b and the model with the CFSR index used for the environmental link with AFSC longline survey catchability as indicated by the month (rows) and size range (columns, in cm) of the CFSR index. A negative value indicates that the model with the specific CFSR index has a smaller AIC than model 2019.1b. Note that the size range 0-20 for June results in an AIC difference of </w:t>
-      </w:r>
-      <w:proofErr w:type="gramStart"/>
-      <w:r>
-        <w:rPr>
-          <w:sz w:val="24"/>
-          <w:szCs w:val="24"/>
-        </w:rPr>
-        <w:t>0</w:t>
-      </w:r>
-      <w:proofErr w:type="gramEnd"/>
-      <w:r>
-        <w:rPr>
-          <w:sz w:val="24"/>
-          <w:szCs w:val="24"/>
-        </w:rPr>
-        <w:t xml:space="preserve">, because this is the current index used in model 2019.1b (the base model). This model </w:t>
-      </w:r>
-      <w:proofErr w:type="gramStart"/>
-      <w:r>
-        <w:rPr>
-          <w:sz w:val="24"/>
-          <w:szCs w:val="24"/>
-        </w:rPr>
-        <w:t>is highlighted</w:t>
-      </w:r>
-      <w:proofErr w:type="gramEnd"/>
-      <w:r>
-        <w:rPr>
-          <w:sz w:val="24"/>
-          <w:szCs w:val="24"/>
-        </w:rPr>
-        <w:t xml:space="preserve"> with a border, as well as the model with the smallest AIC.</w:t>
+        <w:t>Table 3. AIC value difference between model 2019.1b and the model with the CFSR index used for the environmental link with AFSC longline survey catchability as indicated by the month (rows) and size range (columns, in cm) of the CFSR index. A negative value indicates that the model with the specific CFSR index has a smaller AIC than model 2019.1b. Note that the size range 0-20 for June results in an AIC difference of 0, because this is the current index used in model 2019.1b (the base model). This model is highlighted with a border, as well as the model with the smallest AIC.</w:t>
       </w:r>
     </w:p>
     <w:tbl>
@@ -9502,23 +8908,7 @@
           <w:sz w:val="24"/>
           <w:szCs w:val="24"/>
         </w:rPr>
-        <w:t xml:space="preserve">Table 4. Likelihood components from model 2019.1b and 2019.1d. The ‘Difference’ column </w:t>
-      </w:r>
-      <w:proofErr w:type="gramStart"/>
-      <w:r>
-        <w:rPr>
-          <w:sz w:val="24"/>
-          <w:szCs w:val="24"/>
-        </w:rPr>
-        <w:t>is highlighted</w:t>
-      </w:r>
-      <w:proofErr w:type="gramEnd"/>
-      <w:r>
-        <w:rPr>
-          <w:sz w:val="24"/>
-          <w:szCs w:val="24"/>
-        </w:rPr>
-        <w:t xml:space="preserve"> in green when 2019.1d has a smaller likelihood value than 2019.1b, red when the likelihood value is greater.</w:t>
+        <w:t>Table 4. Likelihood components from model 2019.1b and 2019.1d. The ‘Difference’ column is highlighted in green when 2019.1d has a smaller likelihood value than 2019.1b, red when the likelihood value is greater.</w:t>
       </w:r>
     </w:p>
     <w:tbl>
@@ -10124,7 +9514,6 @@
                 <w:szCs w:val="24"/>
               </w:rPr>
             </w:pPr>
-            <w:proofErr w:type="spellStart"/>
             <w:r>
               <w:rPr>
                 <w:color w:val="000000"/>
@@ -10133,7 +9522,6 @@
               </w:rPr>
               <w:t>Srv</w:t>
             </w:r>
-            <w:proofErr w:type="spellEnd"/>
           </w:p>
         </w:tc>
         <w:tc>
@@ -10267,7 +9655,6 @@
                 <w:szCs w:val="24"/>
               </w:rPr>
             </w:pPr>
-            <w:proofErr w:type="spellStart"/>
             <w:r>
               <w:rPr>
                 <w:color w:val="000000"/>
@@ -10276,7 +9663,6 @@
               </w:rPr>
               <w:t>LLSrv</w:t>
             </w:r>
-            <w:proofErr w:type="spellEnd"/>
           </w:p>
         </w:tc>
         <w:tc>
@@ -10410,7 +9796,6 @@
                 <w:szCs w:val="24"/>
               </w:rPr>
             </w:pPr>
-            <w:proofErr w:type="spellStart"/>
             <w:r>
               <w:rPr>
                 <w:color w:val="000000"/>
@@ -10419,7 +9804,6 @@
               </w:rPr>
               <w:t>Length_comp</w:t>
             </w:r>
-            <w:proofErr w:type="spellEnd"/>
           </w:p>
         </w:tc>
         <w:tc>
@@ -10553,7 +9937,6 @@
                 <w:szCs w:val="24"/>
               </w:rPr>
             </w:pPr>
-            <w:proofErr w:type="spellStart"/>
             <w:r>
               <w:rPr>
                 <w:color w:val="000000"/>
@@ -10562,7 +9945,6 @@
               </w:rPr>
               <w:t>Age_comp</w:t>
             </w:r>
-            <w:proofErr w:type="spellEnd"/>
           </w:p>
         </w:tc>
         <w:tc>
@@ -10837,7 +10219,6 @@
                 <w:szCs w:val="24"/>
               </w:rPr>
             </w:pPr>
-            <w:proofErr w:type="spellStart"/>
             <w:r>
               <w:rPr>
                 <w:color w:val="000000"/>
@@ -10846,7 +10227,6 @@
               </w:rPr>
               <w:t>InitEQ_Regime</w:t>
             </w:r>
-            <w:proofErr w:type="spellEnd"/>
           </w:p>
         </w:tc>
         <w:tc>
@@ -10980,7 +10360,6 @@
                 <w:szCs w:val="24"/>
               </w:rPr>
             </w:pPr>
-            <w:proofErr w:type="spellStart"/>
             <w:r>
               <w:rPr>
                 <w:color w:val="000000"/>
@@ -10989,7 +10368,6 @@
               </w:rPr>
               <w:t>Forecast_Recruitment</w:t>
             </w:r>
-            <w:proofErr w:type="spellEnd"/>
           </w:p>
         </w:tc>
         <w:tc>
@@ -11123,7 +10501,6 @@
                 <w:szCs w:val="24"/>
               </w:rPr>
             </w:pPr>
-            <w:proofErr w:type="spellStart"/>
             <w:r>
               <w:rPr>
                 <w:color w:val="000000"/>
@@ -11132,7 +10509,6 @@
               </w:rPr>
               <w:t>Parm_priors</w:t>
             </w:r>
-            <w:proofErr w:type="spellEnd"/>
           </w:p>
         </w:tc>
         <w:tc>
@@ -11277,23 +10653,7 @@
           <w:szCs w:val="24"/>
         </w:rPr>
         <w:lastRenderedPageBreak/>
-        <w:t xml:space="preserve">Table 5. Retrospective total likelihood for model 2019.1b and 2019.1d. The ‘Difference’ column </w:t>
-      </w:r>
-      <w:proofErr w:type="gramStart"/>
-      <w:r>
-        <w:rPr>
-          <w:sz w:val="24"/>
-          <w:szCs w:val="24"/>
-        </w:rPr>
-        <w:t>is highlighted</w:t>
-      </w:r>
-      <w:proofErr w:type="gramEnd"/>
-      <w:r>
-        <w:rPr>
-          <w:sz w:val="24"/>
-          <w:szCs w:val="24"/>
-        </w:rPr>
-        <w:t xml:space="preserve"> in green when 2019.1d has a smaller likelihood value than 2019.1b, red when the likelihood value is greater.</w:t>
+        <w:t>Table 5. Retrospective total likelihood for model 2019.1b and 2019.1d. The ‘Difference’ column is highlighted in green when 2019.1d has a smaller likelihood value than 2019.1b, red when the likelihood value is greater.</w:t>
       </w:r>
     </w:p>
     <w:tbl>
@@ -12917,6 +12277,177 @@
                 <pic:pic xmlns:pic="http://schemas.openxmlformats.org/drawingml/2006/picture">
                   <pic:nvPicPr>
                     <pic:cNvPr id="0" name="Picture 2" descr="C:\AA - PH Stuff\Asmnts\goa_pcod\2023\rsch\output\plots\new_base\compare13_indices_flt4.png"/>
+                    <pic:cNvPicPr>
+                      <a:picLocks noChangeAspect="1" noChangeArrowheads="1"/>
+                    </pic:cNvPicPr>
+                  </pic:nvPicPr>
+                  <pic:blipFill>
+                    <a:blip r:embed="rId14" cstate="print">
+                      <a:extLst>
+                        <a:ext uri="{28A0092B-C50C-407E-A947-70E740481C1C}">
+                          <a14:useLocalDpi xmlns:a14="http://schemas.microsoft.com/office/drawing/2010/main" val="0"/>
+                        </a:ext>
+                      </a:extLst>
+                    </a:blip>
+                    <a:srcRect/>
+                    <a:stretch>
+                      <a:fillRect/>
+                    </a:stretch>
+                  </pic:blipFill>
+                  <pic:spPr bwMode="auto">
+                    <a:xfrm>
+                      <a:off x="0" y="0"/>
+                      <a:ext cx="5943600" cy="4572000"/>
+                    </a:xfrm>
+                    <a:prstGeom prst="rect">
+                      <a:avLst/>
+                    </a:prstGeom>
+                    <a:noFill/>
+                    <a:ln>
+                      <a:noFill/>
+                    </a:ln>
+                  </pic:spPr>
+                </pic:pic>
+              </a:graphicData>
+            </a:graphic>
+          </wp:inline>
+        </w:drawing>
+      </w:r>
+    </w:p>
+    <w:p>
+      <w:pPr>
+        <w:jc w:val="left"/>
+        <w:rPr>
+          <w:sz w:val="24"/>
+          <w:szCs w:val="24"/>
+        </w:rPr>
+      </w:pPr>
+      <w:r>
+        <w:rPr>
+          <w:sz w:val="24"/>
+          <w:szCs w:val="24"/>
+        </w:rPr>
+        <w:t>Figure 1</w:t>
+      </w:r>
+      <w:bookmarkStart w:id="0" w:name="_GoBack"/>
+      <w:bookmarkEnd w:id="0"/>
+      <w:r>
+        <w:rPr>
+          <w:sz w:val="24"/>
+          <w:szCs w:val="24"/>
+        </w:rPr>
+        <w:t>. Model 2019.1a and 2019.1b fit to the AFSC bottom trawl survey.</w:t>
+      </w:r>
+    </w:p>
+    <w:p>
+      <w:pPr>
+        <w:jc w:val="left"/>
+        <w:rPr>
+          <w:sz w:val="24"/>
+          <w:szCs w:val="24"/>
+        </w:rPr>
+      </w:pPr>
+      <w:r>
+        <w:rPr>
+          <w:noProof/>
+          <w:sz w:val="24"/>
+          <w:szCs w:val="24"/>
+        </w:rPr>
+        <w:lastRenderedPageBreak/>
+        <w:drawing>
+          <wp:inline distT="0" distB="0" distL="0" distR="0" wp14:anchorId="42FDE298" wp14:editId="5677AC47">
+            <wp:extent cx="5943600" cy="4572000"/>
+            <wp:effectExtent l="0" t="0" r="0" b="0"/>
+            <wp:docPr id="12" name="Picture 12" descr="C:\AA - PH Stuff\Asmnts\goa_pcod\2023\rsch\output\plots\new_base\compare13_indices_flt5.png"/>
+            <wp:cNvGraphicFramePr>
+              <a:graphicFrameLocks xmlns:a="http://schemas.openxmlformats.org/drawingml/2006/main" noChangeAspect="1"/>
+            </wp:cNvGraphicFramePr>
+            <a:graphic xmlns:a="http://schemas.openxmlformats.org/drawingml/2006/main">
+              <a:graphicData uri="http://schemas.openxmlformats.org/drawingml/2006/picture">
+                <pic:pic xmlns:pic="http://schemas.openxmlformats.org/drawingml/2006/picture">
+                  <pic:nvPicPr>
+                    <pic:cNvPr id="0" name="Picture 3" descr="C:\AA - PH Stuff\Asmnts\goa_pcod\2023\rsch\output\plots\new_base\compare13_indices_flt5.png"/>
+                    <pic:cNvPicPr>
+                      <a:picLocks noChangeAspect="1" noChangeArrowheads="1"/>
+                    </pic:cNvPicPr>
+                  </pic:nvPicPr>
+                  <pic:blipFill>
+                    <a:blip r:embed="rId15" cstate="print">
+                      <a:extLst>
+                        <a:ext uri="{28A0092B-C50C-407E-A947-70E740481C1C}">
+                          <a14:useLocalDpi xmlns:a14="http://schemas.microsoft.com/office/drawing/2010/main" val="0"/>
+                        </a:ext>
+                      </a:extLst>
+                    </a:blip>
+                    <a:srcRect/>
+                    <a:stretch>
+                      <a:fillRect/>
+                    </a:stretch>
+                  </pic:blipFill>
+                  <pic:spPr bwMode="auto">
+                    <a:xfrm>
+                      <a:off x="0" y="0"/>
+                      <a:ext cx="5943600" cy="4572000"/>
+                    </a:xfrm>
+                    <a:prstGeom prst="rect">
+                      <a:avLst/>
+                    </a:prstGeom>
+                    <a:noFill/>
+                    <a:ln>
+                      <a:noFill/>
+                    </a:ln>
+                  </pic:spPr>
+                </pic:pic>
+              </a:graphicData>
+            </a:graphic>
+          </wp:inline>
+        </w:drawing>
+      </w:r>
+    </w:p>
+    <w:p>
+      <w:pPr>
+        <w:jc w:val="left"/>
+        <w:rPr>
+          <w:sz w:val="24"/>
+          <w:szCs w:val="24"/>
+        </w:rPr>
+      </w:pPr>
+      <w:r>
+        <w:rPr>
+          <w:sz w:val="24"/>
+          <w:szCs w:val="24"/>
+        </w:rPr>
+        <w:t>Figure 2. Model 2019.1a and 2019.1b fit to the AFSC longline survey.</w:t>
+      </w:r>
+    </w:p>
+    <w:p>
+      <w:pPr>
+        <w:jc w:val="left"/>
+        <w:rPr>
+          <w:sz w:val="24"/>
+          <w:szCs w:val="24"/>
+        </w:rPr>
+      </w:pPr>
+      <w:r>
+        <w:rPr>
+          <w:noProof/>
+          <w:sz w:val="24"/>
+          <w:szCs w:val="24"/>
+        </w:rPr>
+        <w:lastRenderedPageBreak/>
+        <w:drawing>
+          <wp:inline distT="0" distB="0" distL="0" distR="0" wp14:anchorId="2691C70F" wp14:editId="6B6E7241">
+            <wp:extent cx="5943600" cy="4572000"/>
+            <wp:effectExtent l="0" t="0" r="0" b="0"/>
+            <wp:docPr id="13" name="Picture 13" descr="C:\AA - PH Stuff\Asmnts\goa_pcod\2023\rsch\output\plots\new_base\compare2_spawnbio_uncertainty.png"/>
+            <wp:cNvGraphicFramePr>
+              <a:graphicFrameLocks xmlns:a="http://schemas.openxmlformats.org/drawingml/2006/main" noChangeAspect="1"/>
+            </wp:cNvGraphicFramePr>
+            <a:graphic xmlns:a="http://schemas.openxmlformats.org/drawingml/2006/main">
+              <a:graphicData uri="http://schemas.openxmlformats.org/drawingml/2006/picture">
+                <pic:pic xmlns:pic="http://schemas.openxmlformats.org/drawingml/2006/picture">
+                  <pic:nvPicPr>
+                    <pic:cNvPr id="0" name="Picture 4" descr="C:\AA - PH Stuff\Asmnts\goa_pcod\2023\rsch\output\plots\new_base\compare2_spawnbio_uncertainty.png"/>
                     <pic:cNvPicPr>
                       <a:picLocks noChangeAspect="1" noChangeArrowheads="1"/>
                     </pic:cNvPicPr>
@@ -12967,7 +12498,7 @@
           <w:sz w:val="24"/>
           <w:szCs w:val="24"/>
         </w:rPr>
-        <w:t>Figure 1. Model 2019.1a and 2019.1b fit to the AFSC bottom trawl survey.</w:t>
+        <w:t>Figure 3. Estimated spawning biomass (with 95% confidence intervals) from models 2019.1a and 2019.1b.</w:t>
       </w:r>
     </w:p>
     <w:p>
@@ -12986,10 +12517,10 @@
         </w:rPr>
         <w:lastRenderedPageBreak/>
         <w:drawing>
-          <wp:inline distT="0" distB="0" distL="0" distR="0" wp14:anchorId="42FDE298" wp14:editId="5677AC47">
+          <wp:inline distT="0" distB="0" distL="0" distR="0" wp14:anchorId="1F2833F7" wp14:editId="65522746">
             <wp:extent cx="5943600" cy="4572000"/>
             <wp:effectExtent l="0" t="0" r="0" b="0"/>
-            <wp:docPr id="12" name="Picture 12" descr="C:\AA - PH Stuff\Asmnts\goa_pcod\2023\rsch\output\plots\new_base\compare13_indices_flt5.png"/>
+            <wp:docPr id="10" name="Picture 10" descr="C:\AA - PH Stuff\Asmnts\goa_pcod\2023\rsch\output\plots\llq\compare13_indices_flt5.png"/>
             <wp:cNvGraphicFramePr>
               <a:graphicFrameLocks xmlns:a="http://schemas.openxmlformats.org/drawingml/2006/main" noChangeAspect="1"/>
             </wp:cNvGraphicFramePr>
@@ -12997,7 +12528,7 @@
               <a:graphicData uri="http://schemas.openxmlformats.org/drawingml/2006/picture">
                 <pic:pic xmlns:pic="http://schemas.openxmlformats.org/drawingml/2006/picture">
                   <pic:nvPicPr>
-                    <pic:cNvPr id="0" name="Picture 3" descr="C:\AA - PH Stuff\Asmnts\goa_pcod\2023\rsch\output\plots\new_base\compare13_indices_flt5.png"/>
+                    <pic:cNvPr id="0" name="Picture 1" descr="C:\AA - PH Stuff\Asmnts\goa_pcod\2023\rsch\output\plots\llq\compare13_indices_flt5.png"/>
                     <pic:cNvPicPr>
                       <a:picLocks noChangeAspect="1" noChangeArrowheads="1"/>
                     </pic:cNvPicPr>
@@ -13048,7 +12579,7 @@
           <w:sz w:val="24"/>
           <w:szCs w:val="24"/>
         </w:rPr>
-        <w:t>Figure 2. Model 2019.1a and 2019.1b fit to the AFSC longline survey.</w:t>
+        <w:t>Figure 4. Fit to the AFSC longline survey from models 2019.1b and 2019.1d.</w:t>
       </w:r>
     </w:p>
     <w:p>
@@ -13062,167 +12593,6 @@
       <w:r>
         <w:rPr>
           <w:noProof/>
-          <w:sz w:val="24"/>
-          <w:szCs w:val="24"/>
-        </w:rPr>
-        <w:lastRenderedPageBreak/>
-        <w:drawing>
-          <wp:inline distT="0" distB="0" distL="0" distR="0" wp14:anchorId="2691C70F" wp14:editId="6B6E7241">
-            <wp:extent cx="5943600" cy="4572000"/>
-            <wp:effectExtent l="0" t="0" r="0" b="0"/>
-            <wp:docPr id="13" name="Picture 13" descr="C:\AA - PH Stuff\Asmnts\goa_pcod\2023\rsch\output\plots\new_base\compare2_spawnbio_uncertainty.png"/>
-            <wp:cNvGraphicFramePr>
-              <a:graphicFrameLocks xmlns:a="http://schemas.openxmlformats.org/drawingml/2006/main" noChangeAspect="1"/>
-            </wp:cNvGraphicFramePr>
-            <a:graphic xmlns:a="http://schemas.openxmlformats.org/drawingml/2006/main">
-              <a:graphicData uri="http://schemas.openxmlformats.org/drawingml/2006/picture">
-                <pic:pic xmlns:pic="http://schemas.openxmlformats.org/drawingml/2006/picture">
-                  <pic:nvPicPr>
-                    <pic:cNvPr id="0" name="Picture 4" descr="C:\AA - PH Stuff\Asmnts\goa_pcod\2023\rsch\output\plots\new_base\compare2_spawnbio_uncertainty.png"/>
-                    <pic:cNvPicPr>
-                      <a:picLocks noChangeAspect="1" noChangeArrowheads="1"/>
-                    </pic:cNvPicPr>
-                  </pic:nvPicPr>
-                  <pic:blipFill>
-                    <a:blip r:embed="rId18" cstate="print">
-                      <a:extLst>
-                        <a:ext uri="{28A0092B-C50C-407E-A947-70E740481C1C}">
-                          <a14:useLocalDpi xmlns:a14="http://schemas.microsoft.com/office/drawing/2010/main" val="0"/>
-                        </a:ext>
-                      </a:extLst>
-                    </a:blip>
-                    <a:srcRect/>
-                    <a:stretch>
-                      <a:fillRect/>
-                    </a:stretch>
-                  </pic:blipFill>
-                  <pic:spPr bwMode="auto">
-                    <a:xfrm>
-                      <a:off x="0" y="0"/>
-                      <a:ext cx="5943600" cy="4572000"/>
-                    </a:xfrm>
-                    <a:prstGeom prst="rect">
-                      <a:avLst/>
-                    </a:prstGeom>
-                    <a:noFill/>
-                    <a:ln>
-                      <a:noFill/>
-                    </a:ln>
-                  </pic:spPr>
-                </pic:pic>
-              </a:graphicData>
-            </a:graphic>
-          </wp:inline>
-        </w:drawing>
-      </w:r>
-    </w:p>
-    <w:p>
-      <w:pPr>
-        <w:jc w:val="left"/>
-        <w:rPr>
-          <w:sz w:val="24"/>
-          <w:szCs w:val="24"/>
-        </w:rPr>
-      </w:pPr>
-      <w:r>
-        <w:rPr>
-          <w:sz w:val="24"/>
-          <w:szCs w:val="24"/>
-        </w:rPr>
-        <w:t>Figure 3. Estimated spawning biomass (with 95% confidence intervals) from models 2019.1a and 2019.1b.</w:t>
-      </w:r>
-    </w:p>
-    <w:p>
-      <w:pPr>
-        <w:jc w:val="left"/>
-        <w:rPr>
-          <w:sz w:val="24"/>
-          <w:szCs w:val="24"/>
-        </w:rPr>
-      </w:pPr>
-      <w:r>
-        <w:rPr>
-          <w:noProof/>
-          <w:sz w:val="24"/>
-          <w:szCs w:val="24"/>
-        </w:rPr>
-        <w:lastRenderedPageBreak/>
-        <w:drawing>
-          <wp:inline distT="0" distB="0" distL="0" distR="0" wp14:anchorId="1F2833F7" wp14:editId="65522746">
-            <wp:extent cx="5943600" cy="4572000"/>
-            <wp:effectExtent l="0" t="0" r="0" b="0"/>
-            <wp:docPr id="10" name="Picture 10" descr="C:\AA - PH Stuff\Asmnts\goa_pcod\2023\rsch\output\plots\llq\compare13_indices_flt5.png"/>
-            <wp:cNvGraphicFramePr>
-              <a:graphicFrameLocks xmlns:a="http://schemas.openxmlformats.org/drawingml/2006/main" noChangeAspect="1"/>
-            </wp:cNvGraphicFramePr>
-            <a:graphic xmlns:a="http://schemas.openxmlformats.org/drawingml/2006/main">
-              <a:graphicData uri="http://schemas.openxmlformats.org/drawingml/2006/picture">
-                <pic:pic xmlns:pic="http://schemas.openxmlformats.org/drawingml/2006/picture">
-                  <pic:nvPicPr>
-                    <pic:cNvPr id="0" name="Picture 1" descr="C:\AA - PH Stuff\Asmnts\goa_pcod\2023\rsch\output\plots\llq\compare13_indices_flt5.png"/>
-                    <pic:cNvPicPr>
-                      <a:picLocks noChangeAspect="1" noChangeArrowheads="1"/>
-                    </pic:cNvPicPr>
-                  </pic:nvPicPr>
-                  <pic:blipFill>
-                    <a:blip r:embed="rId19" cstate="print">
-                      <a:extLst>
-                        <a:ext uri="{28A0092B-C50C-407E-A947-70E740481C1C}">
-                          <a14:useLocalDpi xmlns:a14="http://schemas.microsoft.com/office/drawing/2010/main" val="0"/>
-                        </a:ext>
-                      </a:extLst>
-                    </a:blip>
-                    <a:srcRect/>
-                    <a:stretch>
-                      <a:fillRect/>
-                    </a:stretch>
-                  </pic:blipFill>
-                  <pic:spPr bwMode="auto">
-                    <a:xfrm>
-                      <a:off x="0" y="0"/>
-                      <a:ext cx="5943600" cy="4572000"/>
-                    </a:xfrm>
-                    <a:prstGeom prst="rect">
-                      <a:avLst/>
-                    </a:prstGeom>
-                    <a:noFill/>
-                    <a:ln>
-                      <a:noFill/>
-                    </a:ln>
-                  </pic:spPr>
-                </pic:pic>
-              </a:graphicData>
-            </a:graphic>
-          </wp:inline>
-        </w:drawing>
-      </w:r>
-    </w:p>
-    <w:p>
-      <w:pPr>
-        <w:jc w:val="left"/>
-        <w:rPr>
-          <w:sz w:val="24"/>
-          <w:szCs w:val="24"/>
-        </w:rPr>
-      </w:pPr>
-      <w:r>
-        <w:rPr>
-          <w:sz w:val="24"/>
-          <w:szCs w:val="24"/>
-        </w:rPr>
-        <w:t>Figure 4. Fit to the AFSC longline survey from models 2019.1b and 2019.1d.</w:t>
-      </w:r>
-    </w:p>
-    <w:p>
-      <w:pPr>
-        <w:jc w:val="left"/>
-        <w:rPr>
-          <w:sz w:val="24"/>
-          <w:szCs w:val="24"/>
-        </w:rPr>
-      </w:pPr>
-      <w:r>
-        <w:rPr>
           <w:sz w:val="24"/>
           <w:szCs w:val="24"/>
         </w:rPr>
@@ -13245,7 +12615,7 @@
                     </pic:cNvPicPr>
                   </pic:nvPicPr>
                   <pic:blipFill rotWithShape="1">
-                    <a:blip r:embed="rId20" cstate="print">
+                    <a:blip r:embed="rId18" cstate="print">
                       <a:extLst>
                         <a:ext uri="{28A0092B-C50C-407E-A947-70E740481C1C}">
                           <a14:useLocalDpi xmlns:a14="http://schemas.microsoft.com/office/drawing/2010/main" val="0"/>
@@ -13288,7 +12658,7 @@
       </w:r>
     </w:p>
     <w:sectPr>
-      <w:footerReference w:type="default" r:id="rId21"/>
+      <w:footerReference w:type="default" r:id="rId19"/>
       <w:pgSz w:w="12240" w:h="15840"/>
       <w:pgMar w:top="1440" w:right="1440" w:bottom="1440" w:left="1440" w:header="720" w:footer="720" w:gutter="0"/>
       <w:cols w:space="720"/>
@@ -13298,37 +12668,24 @@
 </w:document>
 </file>
 
-<file path=word/comments.xml><?xml version="1.0" encoding="utf-8"?>
-<w:comments xmlns:wpc="http://schemas.microsoft.com/office/word/2010/wordprocessingCanvas" xmlns:cx="http://schemas.microsoft.com/office/drawing/2014/chartex" xmlns:cx1="http://schemas.microsoft.com/office/drawing/2015/9/8/chartex" xmlns:mc="http://schemas.openxmlformats.org/markup-compatibility/2006" xmlns:o="urn:schemas-microsoft-com:office:office" xmlns:r="http://schemas.openxmlformats.org/officeDocument/2006/relationships" xmlns:m="http://schemas.openxmlformats.org/officeDocument/2006/math" xmlns:v="urn:schemas-microsoft-com:vml" xmlns:wp14="http://schemas.microsoft.com/office/word/2010/wordprocessingDrawing" xmlns:wp="http://schemas.openxmlformats.org/drawingml/2006/wordprocessingDrawing" xmlns:w10="urn:schemas-microsoft-com:office:word" xmlns:w="http://schemas.openxmlformats.org/wordprocessingml/2006/main" xmlns:w14="http://schemas.microsoft.com/office/word/2010/wordml" xmlns:w15="http://schemas.microsoft.com/office/word/2012/wordml" xmlns:w16se="http://schemas.microsoft.com/office/word/2015/wordml/symex" xmlns:wpg="http://schemas.microsoft.com/office/word/2010/wordprocessingGroup" xmlns:wpi="http://schemas.microsoft.com/office/word/2010/wordprocessingInk" xmlns:wne="http://schemas.microsoft.com/office/word/2006/wordml" xmlns:wps="http://schemas.microsoft.com/office/word/2010/wordprocessingShape" mc:Ignorable="w14 w15 w16se wp14">
-  <w:comment w:id="1" w:author="Pete.Hulson" w:date="2023-09-12T10:57:00Z" w:initials="P">
-    <w:p>
-      <w:pPr>
-        <w:pStyle w:val="CommentText"/>
-      </w:pPr>
-      <w:r>
-        <w:rPr>
-          <w:rStyle w:val="CommentReference"/>
-        </w:rPr>
-        <w:annotationRef/>
-      </w:r>
-      <w:r>
-        <w:t xml:space="preserve">Steve – any chance we could sleuth out when this may have happened in the old models? I still don’t have those </w:t>
-      </w:r>
-      <w:r>
-        <w:t xml:space="preserve">model files </w:t>
-      </w:r>
-      <w:r>
-        <w:t>available</w:t>
-      </w:r>
-    </w:p>
-  </w:comment>
-</w:comments>
-</file>
-
-<file path=word/commentsExtended.xml><?xml version="1.0" encoding="utf-8"?>
-<w15:commentsEx xmlns:wpc="http://schemas.microsoft.com/office/word/2010/wordprocessingCanvas" xmlns:cx="http://schemas.microsoft.com/office/drawing/2014/chartex" xmlns:cx1="http://schemas.microsoft.com/office/drawing/2015/9/8/chartex" xmlns:mc="http://schemas.openxmlformats.org/markup-compatibility/2006" xmlns:o="urn:schemas-microsoft-com:office:office" xmlns:r="http://schemas.openxmlformats.org/officeDocument/2006/relationships" xmlns:m="http://schemas.openxmlformats.org/officeDocument/2006/math" xmlns:v="urn:schemas-microsoft-com:vml" xmlns:wp14="http://schemas.microsoft.com/office/word/2010/wordprocessingDrawing" xmlns:wp="http://schemas.openxmlformats.org/drawingml/2006/wordprocessingDrawing" xmlns:w10="urn:schemas-microsoft-com:office:word" xmlns:w="http://schemas.openxmlformats.org/wordprocessingml/2006/main" xmlns:w14="http://schemas.microsoft.com/office/word/2010/wordml" xmlns:w15="http://schemas.microsoft.com/office/word/2012/wordml" xmlns:w16se="http://schemas.microsoft.com/office/word/2015/wordml/symex" xmlns:wpg="http://schemas.microsoft.com/office/word/2010/wordprocessingGroup" xmlns:wpi="http://schemas.microsoft.com/office/word/2010/wordprocessingInk" xmlns:wne="http://schemas.microsoft.com/office/word/2006/wordml" xmlns:wps="http://schemas.microsoft.com/office/word/2010/wordprocessingShape" mc:Ignorable="w14 w15 w16se wp14">
-  <w15:commentEx w15:paraId="35B45E90" w15:done="0"/>
-</w15:commentsEx>
+<file path=word/commentsIds.xml><?xml version="1.0" encoding="utf-8"?>
+<w16cid:commentsIds xmlns:wpc="http://schemas.microsoft.com/office/word/2010/wordprocessingCanvas" xmlns:cx="http://schemas.microsoft.com/office/drawing/2014/chartex" xmlns:cx1="http://schemas.microsoft.com/office/drawing/2015/9/8/chartex" xmlns:cx2="http://schemas.microsoft.com/office/drawing/2015/10/21/chartex" xmlns:cx3="http://schemas.microsoft.com/office/drawing/2016/5/9/chartex" xmlns:cx4="http://schemas.microsoft.com/office/drawing/2016/5/10/chartex" xmlns:cx5="http://schemas.microsoft.com/office/drawing/2016/5/11/chartex" xmlns:cx6="http://schemas.microsoft.com/office/drawing/2016/5/12/chartex" xmlns:cx7="http://schemas.microsoft.com/office/drawing/2016/5/13/chartex" xmlns:cx8="http://schemas.microsoft.com/office/drawing/2016/5/14/chartex" xmlns:mc="http://schemas.openxmlformats.org/markup-compatibility/2006" xmlns:aink="http://schemas.microsoft.com/office/drawing/2016/ink" xmlns:am3d="http://schemas.microsoft.com/office/drawing/2017/model3d" xmlns:o="urn:schemas-microsoft-com:office:office" xmlns:r="http://schemas.openxmlformats.org/officeDocument/2006/relationships" xmlns:m="http://schemas.openxmlformats.org/officeDocument/2006/math" xmlns:v="urn:schemas-microsoft-com:vml" xmlns:wp14="http://schemas.microsoft.com/office/word/2010/wordprocessingDrawing" xmlns:wp="http://schemas.openxmlformats.org/drawingml/2006/wordprocessingDrawing" xmlns:w10="urn:schemas-microsoft-com:office:word" xmlns:w="http://schemas.openxmlformats.org/wordprocessingml/2006/main" xmlns:w14="http://schemas.microsoft.com/office/word/2010/wordml" xmlns:w15="http://schemas.microsoft.com/office/word/2012/wordml" xmlns:w16cid="http://schemas.microsoft.com/office/word/2016/wordml/cid" xmlns:w16se="http://schemas.microsoft.com/office/word/2015/wordml/symex" xmlns:wpg="http://schemas.microsoft.com/office/word/2010/wordprocessingGroup" xmlns:wpi="http://schemas.microsoft.com/office/word/2010/wordprocessingInk" xmlns:wne="http://schemas.microsoft.com/office/word/2006/wordml" xmlns:wps="http://schemas.microsoft.com/office/word/2010/wordprocessingShape" mc:Ignorable="w14 w15 w16se w16cid wp14">
+  <w16cid:commentId w16cid:paraId="4C89AC64" w16cid:durableId="28AAE85C"/>
+  <w16cid:commentId w16cid:paraId="57F0107D" w16cid:durableId="28AAE884"/>
+  <w16cid:commentId w16cid:paraId="2FC1DD64" w16cid:durableId="28AAE8C1"/>
+  <w16cid:commentId w16cid:paraId="6C2134D3" w16cid:durableId="28AAE916"/>
+  <w16cid:commentId w16cid:paraId="1ADB1BBD" w16cid:durableId="28AAE8F3"/>
+  <w16cid:commentId w16cid:paraId="51D279FF" w16cid:durableId="28AAE95D"/>
+  <w16cid:commentId w16cid:paraId="0FCB7E44" w16cid:durableId="28AAEB64"/>
+  <w16cid:commentId w16cid:paraId="71B15485" w16cid:durableId="28AAEA25"/>
+  <w16cid:commentId w16cid:paraId="35B45E90" w16cid:durableId="28AADED6"/>
+  <w16cid:commentId w16cid:paraId="6FE8196F" w16cid:durableId="28AAEE74"/>
+  <w16cid:commentId w16cid:paraId="302DA46C" w16cid:durableId="28AAEFBA"/>
+  <w16cid:commentId w16cid:paraId="4021B6AF" w16cid:durableId="28AAF0B9"/>
+  <w16cid:commentId w16cid:paraId="361AA74E" w16cid:durableId="28AAF1AE"/>
+  <w16cid:commentId w16cid:paraId="50DBBD87" w16cid:durableId="28AAE73F"/>
+  <w16cid:commentId w16cid:paraId="1A40ED02" w16cid:durableId="28AAE743"/>
+</w16cid:commentsIds>
 </file>
 
 <file path=word/endnotes.xml><?xml version="1.0" encoding="utf-8"?>
@@ -13390,7 +12747,7 @@
           <w:rPr>
             <w:noProof/>
           </w:rPr>
-          <w:t>13</w:t>
+          <w:t>12</w:t>
         </w:r>
         <w:r>
           <w:rPr>
@@ -18578,14 +17935,6 @@
     <w:abstractNumId w:val="39"/>
   </w:num>
 </w:numbering>
-</file>
-
-<file path=word/people.xml><?xml version="1.0" encoding="utf-8"?>
-<w15:people xmlns:wpc="http://schemas.microsoft.com/office/word/2010/wordprocessingCanvas" xmlns:cx="http://schemas.microsoft.com/office/drawing/2014/chartex" xmlns:cx1="http://schemas.microsoft.com/office/drawing/2015/9/8/chartex" xmlns:mc="http://schemas.openxmlformats.org/markup-compatibility/2006" xmlns:o="urn:schemas-microsoft-com:office:office" xmlns:r="http://schemas.openxmlformats.org/officeDocument/2006/relationships" xmlns:m="http://schemas.openxmlformats.org/officeDocument/2006/math" xmlns:v="urn:schemas-microsoft-com:vml" xmlns:wp14="http://schemas.microsoft.com/office/word/2010/wordprocessingDrawing" xmlns:wp="http://schemas.openxmlformats.org/drawingml/2006/wordprocessingDrawing" xmlns:w10="urn:schemas-microsoft-com:office:word" xmlns:w="http://schemas.openxmlformats.org/wordprocessingml/2006/main" xmlns:w14="http://schemas.microsoft.com/office/word/2010/wordml" xmlns:w15="http://schemas.microsoft.com/office/word/2012/wordml" xmlns:w16se="http://schemas.microsoft.com/office/word/2015/wordml/symex" xmlns:wpg="http://schemas.microsoft.com/office/word/2010/wordprocessingGroup" xmlns:wpi="http://schemas.microsoft.com/office/word/2010/wordprocessingInk" xmlns:wne="http://schemas.microsoft.com/office/word/2006/wordml" xmlns:wps="http://schemas.microsoft.com/office/word/2010/wordprocessingShape" mc:Ignorable="w14 w15 w16se wp14">
-  <w15:person w15:author="Pete.Hulson">
-    <w15:presenceInfo w15:providerId="None" w15:userId="Pete.Hulson"/>
-  </w15:person>
-</w15:people>
 </file>
 
 <file path=word/styles.xml><?xml version="1.0" encoding="utf-8"?>
@@ -19162,6 +18511,7 @@
   <w:style w:type="character" w:default="1" w:styleId="DefaultParagraphFont">
     <w:name w:val="Default Paragraph Font"/>
     <w:uiPriority w:val="1"/>
+    <w:semiHidden/>
     <w:unhideWhenUsed/>
   </w:style>
   <w:style w:type="table" w:default="1" w:styleId="TableNormal">
@@ -21481,8 +20831,8 @@
       <w:szCs w:val="32"/>
     </w:rPr>
   </w:style>
-  <w:style w:type="character" w:customStyle="1" w:styleId="UnresolvedMention">
-    <w:name w:val="Unresolved Mention"/>
+  <w:style w:type="character" w:customStyle="1" w:styleId="UnresolvedMention2">
+    <w:name w:val="Unresolved Mention2"/>
     <w:basedOn w:val="DefaultParagraphFont"/>
     <w:uiPriority w:val="99"/>
     <w:semiHidden/>
@@ -21887,7 +21237,7 @@
 </file>
 
 <file path=customXml/itemProps2.xml><?xml version="1.0" encoding="utf-8"?>
-<ds:datastoreItem xmlns:ds="http://schemas.openxmlformats.org/officeDocument/2006/customXml" ds:itemID="{C88D2053-F862-4317-83EF-B873DD48DC51}">
+<ds:datastoreItem xmlns:ds="http://schemas.openxmlformats.org/officeDocument/2006/customXml" ds:itemID="{243B737C-EED7-4F70-A71D-981C4F47A0E5}">
   <ds:schemaRefs>
     <ds:schemaRef ds:uri="http://schemas.openxmlformats.org/officeDocument/2006/bibliography"/>
   </ds:schemaRefs>

</xml_diff>